<commit_message>
modified:   "Documentation/Spanish/Documentaci\303\263n.docx" 	modified:   Presentation-demo/MN_QMP_Demo.pptx
</commit_message>
<xml_diff>
--- a/Documentation/Spanish/Documentación.docx
+++ b/Documentation/Spanish/Documentación.docx
@@ -1,11 +1,12 @@
 
 <file path=word/document.xml><?xml version="1.0" encoding="utf-8"?>
-<w:document xmlns:wpc="http://schemas.microsoft.com/office/word/2010/wordprocessingCanvas" xmlns:mc="http://schemas.openxmlformats.org/markup-compatibility/2006" xmlns:o="urn:schemas-microsoft-com:office:office" xmlns:r="http://schemas.openxmlformats.org/officeDocument/2006/relationships" xmlns:m="http://schemas.openxmlformats.org/officeDocument/2006/math" xmlns:v="urn:schemas-microsoft-com:vml" xmlns:wp14="http://schemas.microsoft.com/office/word/2010/wordprocessingDrawing" xmlns:wp="http://schemas.openxmlformats.org/drawingml/2006/wordprocessingDrawing" xmlns:w10="urn:schemas-microsoft-com:office:word" xmlns:w="http://schemas.openxmlformats.org/wordprocessingml/2006/main" xmlns:w14="http://schemas.microsoft.com/office/word/2010/wordml" xmlns:wpg="http://schemas.microsoft.com/office/word/2010/wordprocessingGroup" xmlns:wpi="http://schemas.microsoft.com/office/word/2010/wordprocessingInk" xmlns:wne="http://schemas.microsoft.com/office/word/2006/wordml" xmlns:wps="http://schemas.microsoft.com/office/word/2010/wordprocessingShape" mc:Ignorable="w14 wp14">
+<w:document xmlns:ve="http://schemas.openxmlformats.org/markup-compatibility/2006" xmlns:o="urn:schemas-microsoft-com:office:office" xmlns:r="http://schemas.openxmlformats.org/officeDocument/2006/relationships" xmlns:m="http://schemas.openxmlformats.org/officeDocument/2006/math" xmlns:v="urn:schemas-microsoft-com:vml" xmlns:wp="http://schemas.openxmlformats.org/drawingml/2006/wordprocessingDrawing" xmlns:w10="urn:schemas-microsoft-com:office:word" xmlns:w="http://schemas.openxmlformats.org/wordprocessingml/2006/main" xmlns:wne="http://schemas.microsoft.com/office/word/2006/wordml">
   <w:body>
     <w:sdt>
       <w:sdtPr>
         <w:rPr>
           <w:rFonts w:asciiTheme="majorHAnsi" w:eastAsiaTheme="majorEastAsia" w:hAnsiTheme="majorHAnsi" w:cstheme="majorBidi"/>
+          <w:lang w:val="es-ES_tradnl" w:eastAsia="en-US"/>
         </w:rPr>
         <w:id w:val="550037496"/>
         <w:docPartObj>
@@ -16,7 +17,6 @@
       <w:sdtEndPr>
         <w:rPr>
           <w:rFonts w:ascii="Arial" w:eastAsiaTheme="minorHAnsi" w:hAnsi="Arial" w:cstheme="minorBidi"/>
-          <w:lang w:val="es-ES_tradnl" w:eastAsia="en-US"/>
         </w:rPr>
       </w:sdtEndPr>
       <w:sdtContent>
@@ -27,7 +27,7 @@
             <w:tblBorders>
               <w:left w:val="single" w:sz="18" w:space="0" w:color="4F81BD" w:themeColor="accent1"/>
             </w:tblBorders>
-            <w:tblLook w:val="04A0" w:firstRow="1" w:lastRow="0" w:firstColumn="1" w:lastColumn="0" w:noHBand="0" w:noVBand="1"/>
+            <w:tblLook w:val="04A0"/>
           </w:tblPr>
           <w:tblGrid>
             <w:gridCol w:w="7668"/>
@@ -37,6 +37,7 @@
               <w:sdtPr>
                 <w:rPr>
                   <w:rFonts w:asciiTheme="majorHAnsi" w:eastAsiaTheme="majorEastAsia" w:hAnsiTheme="majorHAnsi" w:cstheme="majorBidi"/>
+                  <w:lang w:val="es-ES_tradnl" w:eastAsia="en-US"/>
                 </w:rPr>
                 <w:alias w:val="Company"/>
                 <w:id w:val="13406915"/>
@@ -46,6 +47,11 @@
                 <w:dataBinding w:prefixMappings="xmlns:ns0='http://schemas.openxmlformats.org/officeDocument/2006/extended-properties'" w:xpath="/ns0:Properties[1]/ns0:Company[1]" w:storeItemID="{6668398D-A668-4E3E-A5EB-62B293D839F1}"/>
                 <w:text/>
               </w:sdtPr>
+              <w:sdtEndPr>
+                <w:rPr>
+                  <w:lang w:val="en-US" w:eastAsia="ja-JP"/>
+                </w:rPr>
+              </w:sdtEndPr>
               <w:sdtContent>
                 <w:tc>
                   <w:tcPr>
@@ -59,7 +65,7 @@
                   </w:tcPr>
                   <w:p>
                     <w:pPr>
-                      <w:pStyle w:val="NoSpacing"/>
+                      <w:pStyle w:val="Sinespaciado"/>
                       <w:rPr>
                         <w:rFonts w:asciiTheme="majorHAnsi" w:eastAsiaTheme="majorEastAsia" w:hAnsiTheme="majorHAnsi" w:cstheme="majorBidi"/>
                       </w:rPr>
@@ -134,7 +140,7 @@
                 <w:sdtContent>
                   <w:p>
                     <w:pPr>
-                      <w:pStyle w:val="NoSpacing"/>
+                      <w:pStyle w:val="Sinespaciado"/>
                       <w:rPr>
                         <w:rFonts w:asciiTheme="majorHAnsi" w:eastAsiaTheme="majorEastAsia" w:hAnsiTheme="majorHAnsi" w:cstheme="majorBidi"/>
                         <w:sz w:val="80"/>
@@ -164,7 +170,7 @@
           <w:tblPr>
             <w:tblpPr w:leftFromText="187" w:rightFromText="187" w:vertAnchor="page" w:horzAnchor="margin" w:tblpXSpec="right" w:tblpY="14221"/>
             <w:tblW w:w="1753" w:type="pct"/>
-            <w:tblLook w:val="04A0" w:firstRow="1" w:lastRow="0" w:firstColumn="1" w:lastColumn="0" w:noHBand="0" w:noVBand="1"/>
+            <w:tblLook w:val="04A0"/>
           </w:tblPr>
           <w:tblGrid>
             <w:gridCol w:w="3361"/>
@@ -200,7 +206,7 @@
                 <w:sdtContent>
                   <w:p>
                     <w:pPr>
-                      <w:pStyle w:val="NoSpacing"/>
+                      <w:pStyle w:val="Sinespaciado"/>
                       <w:rPr>
                         <w:sz w:val="24"/>
                         <w:szCs w:val="24"/>
@@ -239,7 +245,7 @@
                 <w:sdtContent>
                   <w:p>
                     <w:pPr>
-                      <w:pStyle w:val="NoSpacing"/>
+                      <w:pStyle w:val="Sinespaciado"/>
                       <w:rPr>
                         <w:sz w:val="24"/>
                         <w:szCs w:val="24"/>
@@ -257,7 +263,7 @@
               </w:sdt>
               <w:p>
                 <w:pPr>
-                  <w:pStyle w:val="NoSpacing"/>
+                  <w:pStyle w:val="Sinespaciado"/>
                   <w:rPr>
                     <w:sz w:val="24"/>
                     <w:szCs w:val="24"/>
@@ -284,6 +290,13 @@
     <w:bookmarkStart w:id="0" w:name="_Toc347832052" w:displacedByCustomXml="next"/>
     <w:sdt>
       <w:sdtPr>
+        <w:rPr>
+          <w:rFonts w:eastAsiaTheme="minorHAnsi" w:cstheme="minorBidi"/>
+          <w:b w:val="0"/>
+          <w:bCs w:val="0"/>
+          <w:sz w:val="22"/>
+          <w:szCs w:val="22"/>
+        </w:rPr>
         <w:id w:val="1185864073"/>
         <w:docPartObj>
           <w:docPartGallery w:val="Table of Contents"/>
@@ -292,16 +305,13 @@
       </w:sdtPr>
       <w:sdtEndPr>
         <w:rPr>
-          <w:rFonts w:eastAsiaTheme="minorHAnsi" w:cstheme="minorBidi"/>
           <w:noProof/>
-          <w:sz w:val="22"/>
-          <w:szCs w:val="22"/>
         </w:rPr>
       </w:sdtEndPr>
       <w:sdtContent>
         <w:p>
           <w:pPr>
-            <w:pStyle w:val="Heading1"/>
+            <w:pStyle w:val="Ttulo1"/>
           </w:pPr>
           <w:r>
             <w:t>Tabla de contenidos</w:t>
@@ -317,7 +327,7 @@
         </w:p>
         <w:p>
           <w:pPr>
-            <w:pStyle w:val="TOC1"/>
+            <w:pStyle w:val="TDC1"/>
             <w:tabs>
               <w:tab w:val="right" w:leader="dot" w:pos="9345"/>
             </w:tabs>
@@ -339,7 +349,7 @@
           <w:hyperlink w:anchor="_Toc347832052" w:history="1">
             <w:r>
               <w:rPr>
-                <w:rStyle w:val="Hyperlink"/>
+                <w:rStyle w:val="Hipervnculo"/>
                 <w:noProof/>
               </w:rPr>
               <w:t>Tabla de contenidos</w:t>
@@ -396,7 +406,7 @@
         </w:p>
         <w:p>
           <w:pPr>
-            <w:pStyle w:val="TOC1"/>
+            <w:pStyle w:val="TDC1"/>
             <w:tabs>
               <w:tab w:val="right" w:leader="dot" w:pos="9345"/>
             </w:tabs>
@@ -409,7 +419,7 @@
           <w:hyperlink w:anchor="_Toc347832053" w:history="1">
             <w:r>
               <w:rPr>
-                <w:rStyle w:val="Hyperlink"/>
+                <w:rStyle w:val="Hipervnculo"/>
                 <w:noProof/>
               </w:rPr>
               <w:t>Descripción de componentes</w:t>
@@ -466,7 +476,7 @@
         </w:p>
         <w:p>
           <w:pPr>
-            <w:pStyle w:val="TOC1"/>
+            <w:pStyle w:val="TDC1"/>
             <w:tabs>
               <w:tab w:val="right" w:leader="dot" w:pos="9345"/>
             </w:tabs>
@@ -479,7 +489,7 @@
           <w:hyperlink w:anchor="_Toc347832054" w:history="1">
             <w:r>
               <w:rPr>
-                <w:rStyle w:val="Hyperlink"/>
+                <w:rStyle w:val="Hipervnculo"/>
                 <w:noProof/>
               </w:rPr>
               <w:t>Ensamblaje</w:t>
@@ -536,7 +546,7 @@
         </w:p>
         <w:p>
           <w:pPr>
-            <w:pStyle w:val="TOC1"/>
+            <w:pStyle w:val="TDC1"/>
             <w:tabs>
               <w:tab w:val="right" w:leader="dot" w:pos="9345"/>
             </w:tabs>
@@ -549,7 +559,7 @@
           <w:hyperlink w:anchor="_Toc347832055" w:history="1">
             <w:r>
               <w:rPr>
-                <w:rStyle w:val="Hyperlink"/>
+                <w:rStyle w:val="Hipervnculo"/>
                 <w:noProof/>
               </w:rPr>
               <w:t>Implementación</w:t>
@@ -606,7 +616,7 @@
         </w:p>
         <w:p>
           <w:pPr>
-            <w:pStyle w:val="TOC1"/>
+            <w:pStyle w:val="TDC1"/>
             <w:tabs>
               <w:tab w:val="right" w:leader="dot" w:pos="9345"/>
             </w:tabs>
@@ -619,7 +629,7 @@
           <w:hyperlink w:anchor="_Toc347832056" w:history="1">
             <w:r>
               <w:rPr>
-                <w:rStyle w:val="Hyperlink"/>
+                <w:rStyle w:val="Hipervnculo"/>
                 <w:noProof/>
               </w:rPr>
               <w:t>Configuración de los Nodos</w:t>
@@ -676,7 +686,7 @@
         </w:p>
         <w:p>
           <w:pPr>
-            <w:pStyle w:val="TOC2"/>
+            <w:pStyle w:val="TDC2"/>
             <w:tabs>
               <w:tab w:val="right" w:leader="dot" w:pos="9345"/>
             </w:tabs>
@@ -689,7 +699,7 @@
           <w:hyperlink w:anchor="_Toc347832057" w:history="1">
             <w:r>
               <w:rPr>
-                <w:rStyle w:val="Hyperlink"/>
+                <w:rStyle w:val="Hipervnculo"/>
                 <w:noProof/>
               </w:rPr>
               <w:t>Nanostation M5</w:t>
@@ -746,7 +756,7 @@
         </w:p>
         <w:p>
           <w:pPr>
-            <w:pStyle w:val="TOC1"/>
+            <w:pStyle w:val="TDC1"/>
             <w:tabs>
               <w:tab w:val="right" w:leader="dot" w:pos="9345"/>
             </w:tabs>
@@ -759,7 +769,7 @@
           <w:hyperlink w:anchor="_Toc347832058" w:history="1">
             <w:r>
               <w:rPr>
-                <w:rStyle w:val="Hyperlink"/>
+                <w:rStyle w:val="Hipervnculo"/>
                 <w:noProof/>
               </w:rPr>
               <w:t>Características básicas interfaz QMP</w:t>
@@ -816,7 +826,7 @@
         </w:p>
         <w:p>
           <w:pPr>
-            <w:pStyle w:val="TOC2"/>
+            <w:pStyle w:val="TDC2"/>
             <w:tabs>
               <w:tab w:val="right" w:leader="dot" w:pos="9345"/>
             </w:tabs>
@@ -829,7 +839,7 @@
           <w:hyperlink w:anchor="_Toc347832059" w:history="1">
             <w:r>
               <w:rPr>
-                <w:rStyle w:val="Hyperlink"/>
+                <w:rStyle w:val="Hipervnculo"/>
                 <w:noProof/>
               </w:rPr>
               <w:t>Pestaña Status</w:t>
@@ -886,7 +896,7 @@
         </w:p>
         <w:p>
           <w:pPr>
-            <w:pStyle w:val="TOC2"/>
+            <w:pStyle w:val="TDC2"/>
             <w:tabs>
               <w:tab w:val="right" w:leader="dot" w:pos="9345"/>
             </w:tabs>
@@ -899,7 +909,7 @@
           <w:hyperlink w:anchor="_Toc347832060" w:history="1">
             <w:r>
               <w:rPr>
-                <w:rStyle w:val="Hyperlink"/>
+                <w:rStyle w:val="Hipervnculo"/>
                 <w:noProof/>
               </w:rPr>
               <w:t>Pestaña Mesh</w:t>
@@ -956,7 +966,7 @@
         </w:p>
         <w:p>
           <w:pPr>
-            <w:pStyle w:val="TOC2"/>
+            <w:pStyle w:val="TDC2"/>
             <w:tabs>
               <w:tab w:val="right" w:leader="dot" w:pos="9345"/>
             </w:tabs>
@@ -969,7 +979,7 @@
           <w:hyperlink w:anchor="_Toc347832061" w:history="1">
             <w:r>
               <w:rPr>
-                <w:rStyle w:val="Hyperlink"/>
+                <w:rStyle w:val="Hipervnculo"/>
                 <w:noProof/>
               </w:rPr>
               <w:t>Pestaña Configuration</w:t>
@@ -1026,7 +1036,7 @@
         </w:p>
         <w:p>
           <w:pPr>
-            <w:pStyle w:val="TOC2"/>
+            <w:pStyle w:val="TDC2"/>
             <w:tabs>
               <w:tab w:val="right" w:leader="dot" w:pos="9345"/>
             </w:tabs>
@@ -1039,7 +1049,7 @@
           <w:hyperlink w:anchor="_Toc347832062" w:history="1">
             <w:r>
               <w:rPr>
-                <w:rStyle w:val="Hyperlink"/>
+                <w:rStyle w:val="Hipervnculo"/>
                 <w:noProof/>
               </w:rPr>
               <w:t>Pestaña tools</w:t>
@@ -1125,7 +1135,7 @@
     </w:p>
     <w:p>
       <w:pPr>
-        <w:pStyle w:val="Heading1"/>
+        <w:pStyle w:val="Ttulo1"/>
       </w:pPr>
       <w:bookmarkStart w:id="1" w:name="_Toc347832053"/>
       <w:r>
@@ -1143,7 +1153,7 @@
     <w:p/>
     <w:p>
       <w:pPr>
-        <w:pStyle w:val="ListParagraph"/>
+        <w:pStyle w:val="Prrafodelista"/>
         <w:numPr>
           <w:ilvl w:val="0"/>
           <w:numId w:val="1"/>
@@ -1179,7 +1189,7 @@
     </w:p>
     <w:p>
       <w:pPr>
-        <w:pStyle w:val="ListParagraph"/>
+        <w:pStyle w:val="Prrafodelista"/>
         <w:numPr>
           <w:ilvl w:val="1"/>
           <w:numId w:val="1"/>
@@ -1203,7 +1213,7 @@
     </w:p>
     <w:p>
       <w:pPr>
-        <w:pStyle w:val="ListParagraph"/>
+        <w:pStyle w:val="Prrafodelista"/>
         <w:numPr>
           <w:ilvl w:val="1"/>
           <w:numId w:val="1"/>
@@ -1215,7 +1225,7 @@
     </w:p>
     <w:p>
       <w:pPr>
-        <w:pStyle w:val="ListParagraph"/>
+        <w:pStyle w:val="Prrafodelista"/>
         <w:numPr>
           <w:ilvl w:val="2"/>
           <w:numId w:val="1"/>
@@ -1227,7 +1237,7 @@
     </w:p>
     <w:p>
       <w:pPr>
-        <w:pStyle w:val="ListParagraph"/>
+        <w:pStyle w:val="Prrafodelista"/>
         <w:numPr>
           <w:ilvl w:val="2"/>
           <w:numId w:val="1"/>
@@ -1239,7 +1249,7 @@
     </w:p>
     <w:p>
       <w:pPr>
-        <w:pStyle w:val="ListParagraph"/>
+        <w:pStyle w:val="Prrafodelista"/>
         <w:numPr>
           <w:ilvl w:val="2"/>
           <w:numId w:val="1"/>
@@ -1251,7 +1261,7 @@
     </w:p>
     <w:p>
       <w:pPr>
-        <w:pStyle w:val="ListParagraph"/>
+        <w:pStyle w:val="Prrafodelista"/>
         <w:numPr>
           <w:ilvl w:val="2"/>
           <w:numId w:val="1"/>
@@ -1268,7 +1278,7 @@
     </w:p>
     <w:p>
       <w:pPr>
-        <w:pStyle w:val="ListParagraph"/>
+        <w:pStyle w:val="Prrafodelista"/>
         <w:numPr>
           <w:ilvl w:val="2"/>
           <w:numId w:val="1"/>
@@ -1281,7 +1291,7 @@
     <w:p/>
     <w:p>
       <w:pPr>
-        <w:pStyle w:val="ListParagraph"/>
+        <w:pStyle w:val="Prrafodelista"/>
         <w:numPr>
           <w:ilvl w:val="0"/>
           <w:numId w:val="1"/>
@@ -1312,7 +1322,7 @@
     </w:p>
     <w:p>
       <w:pPr>
-        <w:pStyle w:val="ListParagraph"/>
+        <w:pStyle w:val="Prrafodelista"/>
         <w:numPr>
           <w:ilvl w:val="1"/>
           <w:numId w:val="1"/>
@@ -1369,7 +1379,7 @@
     </w:p>
     <w:p>
       <w:pPr>
-        <w:pStyle w:val="ListParagraph"/>
+        <w:pStyle w:val="Prrafodelista"/>
         <w:numPr>
           <w:ilvl w:val="1"/>
           <w:numId w:val="1"/>
@@ -1384,7 +1394,7 @@
     </w:p>
     <w:p>
       <w:pPr>
-        <w:pStyle w:val="ListParagraph"/>
+        <w:pStyle w:val="Prrafodelista"/>
         <w:numPr>
           <w:ilvl w:val="2"/>
           <w:numId w:val="1"/>
@@ -1396,7 +1406,7 @@
     </w:p>
     <w:p>
       <w:pPr>
-        <w:pStyle w:val="ListParagraph"/>
+        <w:pStyle w:val="Prrafodelista"/>
         <w:numPr>
           <w:ilvl w:val="2"/>
           <w:numId w:val="1"/>
@@ -1411,7 +1421,7 @@
     </w:p>
     <w:p>
       <w:pPr>
-        <w:pStyle w:val="ListParagraph"/>
+        <w:pStyle w:val="Prrafodelista"/>
         <w:numPr>
           <w:ilvl w:val="2"/>
           <w:numId w:val="1"/>
@@ -1429,7 +1439,7 @@
     </w:p>
     <w:p>
       <w:pPr>
-        <w:pStyle w:val="ListParagraph"/>
+        <w:pStyle w:val="Prrafodelista"/>
         <w:numPr>
           <w:ilvl w:val="2"/>
           <w:numId w:val="1"/>
@@ -1446,7 +1456,7 @@
     </w:p>
     <w:p>
       <w:pPr>
-        <w:pStyle w:val="ListParagraph"/>
+        <w:pStyle w:val="Prrafodelista"/>
         <w:numPr>
           <w:ilvl w:val="2"/>
           <w:numId w:val="1"/>
@@ -1459,7 +1469,7 @@
     <w:p/>
     <w:p>
       <w:pPr>
-        <w:pStyle w:val="ListParagraph"/>
+        <w:pStyle w:val="Prrafodelista"/>
         <w:numPr>
           <w:ilvl w:val="0"/>
           <w:numId w:val="1"/>
@@ -1502,7 +1512,7 @@
     </w:p>
     <w:p>
       <w:pPr>
-        <w:pStyle w:val="ListParagraph"/>
+        <w:pStyle w:val="Prrafodelista"/>
         <w:numPr>
           <w:ilvl w:val="1"/>
           <w:numId w:val="1"/>
@@ -1517,7 +1527,7 @@
     </w:p>
     <w:p>
       <w:pPr>
-        <w:pStyle w:val="ListParagraph"/>
+        <w:pStyle w:val="Prrafodelista"/>
         <w:numPr>
           <w:ilvl w:val="1"/>
           <w:numId w:val="1"/>
@@ -1532,7 +1542,7 @@
     </w:p>
     <w:p>
       <w:pPr>
-        <w:pStyle w:val="ListParagraph"/>
+        <w:pStyle w:val="Prrafodelista"/>
         <w:numPr>
           <w:ilvl w:val="2"/>
           <w:numId w:val="1"/>
@@ -1558,7 +1568,7 @@
     </w:p>
     <w:p>
       <w:pPr>
-        <w:pStyle w:val="ListParagraph"/>
+        <w:pStyle w:val="Prrafodelista"/>
         <w:numPr>
           <w:ilvl w:val="2"/>
           <w:numId w:val="1"/>
@@ -1570,7 +1580,7 @@
     </w:p>
     <w:p>
       <w:pPr>
-        <w:pStyle w:val="ListParagraph"/>
+        <w:pStyle w:val="Prrafodelista"/>
         <w:numPr>
           <w:ilvl w:val="2"/>
           <w:numId w:val="1"/>
@@ -1586,7 +1596,7 @@
     <w:p/>
     <w:p>
       <w:pPr>
-        <w:pStyle w:val="ListParagraph"/>
+        <w:pStyle w:val="Prrafodelista"/>
         <w:numPr>
           <w:ilvl w:val="0"/>
           <w:numId w:val="1"/>
@@ -1611,7 +1621,7 @@
     </w:p>
     <w:p>
       <w:pPr>
-        <w:pStyle w:val="ListParagraph"/>
+        <w:pStyle w:val="Prrafodelista"/>
         <w:numPr>
           <w:ilvl w:val="1"/>
           <w:numId w:val="1"/>
@@ -1629,7 +1639,7 @@
     </w:p>
     <w:p>
       <w:pPr>
-        <w:pStyle w:val="ListParagraph"/>
+        <w:pStyle w:val="Prrafodelista"/>
         <w:numPr>
           <w:ilvl w:val="2"/>
           <w:numId w:val="1"/>
@@ -1655,7 +1665,7 @@
     </w:p>
     <w:p>
       <w:pPr>
-        <w:pStyle w:val="ListParagraph"/>
+        <w:pStyle w:val="Prrafodelista"/>
         <w:numPr>
           <w:ilvl w:val="2"/>
           <w:numId w:val="1"/>
@@ -1667,7 +1677,7 @@
     </w:p>
     <w:p>
       <w:pPr>
-        <w:pStyle w:val="ListParagraph"/>
+        <w:pStyle w:val="Prrafodelista"/>
         <w:numPr>
           <w:ilvl w:val="2"/>
           <w:numId w:val="1"/>
@@ -1679,7 +1689,7 @@
     </w:p>
     <w:p>
       <w:pPr>
-        <w:pStyle w:val="ListParagraph"/>
+        <w:pStyle w:val="Prrafodelista"/>
         <w:numPr>
           <w:ilvl w:val="0"/>
           <w:numId w:val="1"/>
@@ -1697,7 +1707,7 @@
     </w:p>
     <w:p>
       <w:pPr>
-        <w:pStyle w:val="ListParagraph"/>
+        <w:pStyle w:val="Prrafodelista"/>
         <w:numPr>
           <w:ilvl w:val="1"/>
           <w:numId w:val="1"/>
@@ -1717,7 +1727,7 @@
     </w:p>
     <w:p>
       <w:pPr>
-        <w:pStyle w:val="ListParagraph"/>
+        <w:pStyle w:val="Prrafodelista"/>
         <w:numPr>
           <w:ilvl w:val="2"/>
           <w:numId w:val="1"/>
@@ -1732,7 +1742,7 @@
     </w:p>
     <w:p>
       <w:pPr>
-        <w:pStyle w:val="ListParagraph"/>
+        <w:pStyle w:val="Prrafodelista"/>
         <w:numPr>
           <w:ilvl w:val="2"/>
           <w:numId w:val="1"/>
@@ -1744,7 +1754,7 @@
     </w:p>
     <w:p>
       <w:pPr>
-        <w:pStyle w:val="ListParagraph"/>
+        <w:pStyle w:val="Prrafodelista"/>
         <w:numPr>
           <w:ilvl w:val="2"/>
           <w:numId w:val="1"/>
@@ -1756,7 +1766,7 @@
     </w:p>
     <w:p>
       <w:pPr>
-        <w:pStyle w:val="ListParagraph"/>
+        <w:pStyle w:val="Prrafodelista"/>
         <w:numPr>
           <w:ilvl w:val="2"/>
           <w:numId w:val="1"/>
@@ -1768,12 +1778,12 @@
     </w:p>
     <w:p>
       <w:pPr>
-        <w:pStyle w:val="ListParagraph"/>
-      </w:pPr>
-    </w:p>
-    <w:p>
-      <w:pPr>
-        <w:pStyle w:val="ListParagraph"/>
+        <w:pStyle w:val="Prrafodelista"/>
+      </w:pPr>
+    </w:p>
+    <w:p>
+      <w:pPr>
+        <w:pStyle w:val="Prrafodelista"/>
         <w:numPr>
           <w:ilvl w:val="0"/>
           <w:numId w:val="1"/>
@@ -1828,7 +1838,7 @@
     </w:p>
     <w:p>
       <w:pPr>
-        <w:pStyle w:val="ListParagraph"/>
+        <w:pStyle w:val="Prrafodelista"/>
         <w:numPr>
           <w:ilvl w:val="1"/>
           <w:numId w:val="1"/>
@@ -1857,7 +1867,7 @@
     </w:p>
     <w:p>
       <w:pPr>
-        <w:pStyle w:val="ListParagraph"/>
+        <w:pStyle w:val="Prrafodelista"/>
         <w:numPr>
           <w:ilvl w:val="2"/>
           <w:numId w:val="1"/>
@@ -1869,7 +1879,7 @@
     </w:p>
     <w:p>
       <w:pPr>
-        <w:pStyle w:val="ListParagraph"/>
+        <w:pStyle w:val="Prrafodelista"/>
         <w:numPr>
           <w:ilvl w:val="2"/>
           <w:numId w:val="1"/>
@@ -1882,7 +1892,7 @@
     <w:p/>
     <w:p>
       <w:pPr>
-        <w:pStyle w:val="ListParagraph"/>
+        <w:pStyle w:val="Prrafodelista"/>
         <w:numPr>
           <w:ilvl w:val="0"/>
           <w:numId w:val="1"/>
@@ -1928,7 +1938,7 @@
     </w:p>
     <w:p>
       <w:pPr>
-        <w:pStyle w:val="ListParagraph"/>
+        <w:pStyle w:val="Prrafodelista"/>
         <w:numPr>
           <w:ilvl w:val="1"/>
           <w:numId w:val="1"/>
@@ -1977,7 +1987,7 @@
     </w:p>
     <w:p>
       <w:pPr>
-        <w:pStyle w:val="ListParagraph"/>
+        <w:pStyle w:val="Prrafodelista"/>
         <w:numPr>
           <w:ilvl w:val="2"/>
           <w:numId w:val="1"/>
@@ -1996,7 +2006,7 @@
     </w:p>
     <w:p>
       <w:pPr>
-        <w:pStyle w:val="ListParagraph"/>
+        <w:pStyle w:val="Prrafodelista"/>
         <w:numPr>
           <w:ilvl w:val="2"/>
           <w:numId w:val="1"/>
@@ -2011,7 +2021,7 @@
     </w:p>
     <w:p>
       <w:pPr>
-        <w:pStyle w:val="ListParagraph"/>
+        <w:pStyle w:val="Prrafodelista"/>
         <w:numPr>
           <w:ilvl w:val="2"/>
           <w:numId w:val="1"/>
@@ -2027,7 +2037,7 @@
     <w:p/>
     <w:p>
       <w:pPr>
-        <w:pStyle w:val="ListParagraph"/>
+        <w:pStyle w:val="Prrafodelista"/>
         <w:numPr>
           <w:ilvl w:val="0"/>
           <w:numId w:val="3"/>
@@ -2094,7 +2104,7 @@
     </w:p>
     <w:p>
       <w:pPr>
-        <w:pStyle w:val="ListParagraph"/>
+        <w:pStyle w:val="Prrafodelista"/>
         <w:numPr>
           <w:ilvl w:val="1"/>
           <w:numId w:val="3"/>
@@ -2120,7 +2130,7 @@
     </w:p>
     <w:p>
       <w:pPr>
-        <w:pStyle w:val="ListParagraph"/>
+        <w:pStyle w:val="Prrafodelista"/>
         <w:numPr>
           <w:ilvl w:val="2"/>
           <w:numId w:val="3"/>
@@ -2132,7 +2142,7 @@
     </w:p>
     <w:p>
       <w:pPr>
-        <w:pStyle w:val="ListParagraph"/>
+        <w:pStyle w:val="Prrafodelista"/>
         <w:numPr>
           <w:ilvl w:val="2"/>
           <w:numId w:val="3"/>
@@ -2145,7 +2155,7 @@
     <w:p/>
     <w:p>
       <w:pPr>
-        <w:pStyle w:val="ListParagraph"/>
+        <w:pStyle w:val="Prrafodelista"/>
         <w:numPr>
           <w:ilvl w:val="0"/>
           <w:numId w:val="3"/>
@@ -2157,7 +2167,7 @@
     </w:p>
     <w:p>
       <w:pPr>
-        <w:pStyle w:val="ListParagraph"/>
+        <w:pStyle w:val="Prrafodelista"/>
         <w:numPr>
           <w:ilvl w:val="1"/>
           <w:numId w:val="3"/>
@@ -2169,12 +2179,12 @@
     </w:p>
     <w:p>
       <w:pPr>
-        <w:pStyle w:val="ListParagraph"/>
-      </w:pPr>
-    </w:p>
-    <w:p>
-      <w:pPr>
-        <w:pStyle w:val="ListParagraph"/>
+        <w:pStyle w:val="Prrafodelista"/>
+      </w:pPr>
+    </w:p>
+    <w:p>
+      <w:pPr>
+        <w:pStyle w:val="Prrafodelista"/>
         <w:numPr>
           <w:ilvl w:val="0"/>
           <w:numId w:val="3"/>
@@ -2194,7 +2204,7 @@
     </w:p>
     <w:p>
       <w:pPr>
-        <w:pStyle w:val="ListParagraph"/>
+        <w:pStyle w:val="Prrafodelista"/>
         <w:numPr>
           <w:ilvl w:val="1"/>
           <w:numId w:val="3"/>
@@ -2226,26 +2236,26 @@
     </w:p>
     <w:p>
       <w:pPr>
-        <w:pStyle w:val="ListParagraph"/>
+        <w:pStyle w:val="Prrafodelista"/>
         <w:ind w:left="1440"/>
       </w:pPr>
     </w:p>
     <w:p>
       <w:pPr>
-        <w:pStyle w:val="ListParagraph"/>
+        <w:pStyle w:val="Prrafodelista"/>
         <w:numPr>
           <w:ilvl w:val="0"/>
           <w:numId w:val="3"/>
         </w:numPr>
         <w:rPr>
-          <w:rStyle w:val="Strong"/>
+          <w:rStyle w:val="Textoennegrita"/>
           <w:rFonts w:cs="Arial"/>
           <w:bCs w:val="0"/>
         </w:rPr>
       </w:pPr>
       <w:r>
         <w:rPr>
-          <w:rStyle w:val="Strong"/>
+          <w:rStyle w:val="Textoennegrita"/>
           <w:rFonts w:cs="Arial"/>
           <w:b w:val="0"/>
           <w:shd w:val="clear" w:color="auto" w:fill="FFFFFF"/>
@@ -2254,7 +2264,7 @@
       </w:r>
       <w:r>
         <w:rPr>
-          <w:rStyle w:val="Strong"/>
+          <w:rStyle w:val="Textoennegrita"/>
           <w:rFonts w:cs="Arial"/>
           <w:b w:val="0"/>
           <w:shd w:val="clear" w:color="auto" w:fill="FFFFFF"/>
@@ -2264,7 +2274,7 @@
     </w:p>
     <w:p>
       <w:pPr>
-        <w:pStyle w:val="ListParagraph"/>
+        <w:pStyle w:val="Prrafodelista"/>
         <w:numPr>
           <w:ilvl w:val="1"/>
           <w:numId w:val="3"/>
@@ -2276,7 +2286,7 @@
       </w:pPr>
       <w:r>
         <w:rPr>
-          <w:rStyle w:val="Strong"/>
+          <w:rStyle w:val="Textoennegrita"/>
           <w:rFonts w:cs="Arial"/>
           <w:b w:val="0"/>
           <w:shd w:val="clear" w:color="auto" w:fill="FFFFFF"/>
@@ -2295,7 +2305,7 @@
     </w:p>
     <w:p>
       <w:pPr>
-        <w:pStyle w:val="ListParagraph"/>
+        <w:pStyle w:val="Prrafodelista"/>
         <w:numPr>
           <w:ilvl w:val="2"/>
           <w:numId w:val="3"/>
@@ -2307,7 +2317,7 @@
     </w:p>
     <w:p>
       <w:pPr>
-        <w:pStyle w:val="ListParagraph"/>
+        <w:pStyle w:val="Prrafodelista"/>
         <w:numPr>
           <w:ilvl w:val="2"/>
           <w:numId w:val="3"/>
@@ -2324,13 +2334,13 @@
     </w:p>
     <w:p>
       <w:pPr>
-        <w:pStyle w:val="ListParagraph"/>
+        <w:pStyle w:val="Prrafodelista"/>
         <w:ind w:left="2160"/>
       </w:pPr>
     </w:p>
     <w:p>
       <w:pPr>
-        <w:pStyle w:val="ListParagraph"/>
+        <w:pStyle w:val="Prrafodelista"/>
         <w:numPr>
           <w:ilvl w:val="0"/>
           <w:numId w:val="9"/>
@@ -2351,7 +2361,7 @@
     </w:p>
     <w:p>
       <w:pPr>
-        <w:pStyle w:val="ListParagraph"/>
+        <w:pStyle w:val="Prrafodelista"/>
         <w:numPr>
           <w:ilvl w:val="1"/>
           <w:numId w:val="9"/>
@@ -2363,7 +2373,7 @@
     </w:p>
     <w:p>
       <w:pPr>
-        <w:pStyle w:val="ListParagraph"/>
+        <w:pStyle w:val="Prrafodelista"/>
         <w:numPr>
           <w:ilvl w:val="2"/>
           <w:numId w:val="9"/>
@@ -2378,7 +2388,7 @@
     </w:p>
     <w:p>
       <w:pPr>
-        <w:pStyle w:val="ListParagraph"/>
+        <w:pStyle w:val="Prrafodelista"/>
         <w:numPr>
           <w:ilvl w:val="2"/>
           <w:numId w:val="9"/>
@@ -2402,7 +2412,7 @@
     <w:p/>
     <w:p>
       <w:pPr>
-        <w:pStyle w:val="ListParagraph"/>
+        <w:pStyle w:val="Prrafodelista"/>
         <w:numPr>
           <w:ilvl w:val="0"/>
           <w:numId w:val="9"/>
@@ -2431,12 +2441,12 @@
     </w:p>
     <w:p>
       <w:pPr>
-        <w:pStyle w:val="ListParagraph"/>
-      </w:pPr>
-    </w:p>
-    <w:p>
-      <w:pPr>
-        <w:pStyle w:val="ListParagraph"/>
+        <w:pStyle w:val="Prrafodelista"/>
+      </w:pPr>
+    </w:p>
+    <w:p>
+      <w:pPr>
+        <w:pStyle w:val="Prrafodelista"/>
         <w:numPr>
           <w:ilvl w:val="0"/>
           <w:numId w:val="9"/>
@@ -2473,7 +2483,7 @@
     </w:p>
     <w:p>
       <w:pPr>
-        <w:pStyle w:val="ListParagraph"/>
+        <w:pStyle w:val="Prrafodelista"/>
         <w:numPr>
           <w:ilvl w:val="1"/>
           <w:numId w:val="9"/>
@@ -2497,7 +2507,7 @@
     </w:p>
     <w:p>
       <w:pPr>
-        <w:pStyle w:val="ListParagraph"/>
+        <w:pStyle w:val="Prrafodelista"/>
         <w:numPr>
           <w:ilvl w:val="2"/>
           <w:numId w:val="9"/>
@@ -2520,13 +2530,13 @@
     </w:p>
     <w:p>
       <w:pPr>
-        <w:pStyle w:val="ListParagraph"/>
+        <w:pStyle w:val="Prrafodelista"/>
         <w:ind w:left="1440"/>
       </w:pPr>
     </w:p>
     <w:p>
       <w:pPr>
-        <w:pStyle w:val="ListParagraph"/>
+        <w:pStyle w:val="Prrafodelista"/>
         <w:numPr>
           <w:ilvl w:val="0"/>
           <w:numId w:val="9"/>
@@ -2544,13 +2554,27 @@
         <w:rPr>
           <w:shd w:val="clear" w:color="auto" w:fill="FFFFFF"/>
         </w:rPr>
-        <w:t xml:space="preserve"> 5 GHz. UFL-SMA </w:t>
+        <w:t xml:space="preserve"> 5 </w:t>
       </w:r>
       <w:proofErr w:type="spellStart"/>
       <w:r>
         <w:rPr>
           <w:shd w:val="clear" w:color="auto" w:fill="FFFFFF"/>
         </w:rPr>
+        <w:t>GHz.</w:t>
+      </w:r>
+      <w:proofErr w:type="spellEnd"/>
+      <w:r>
+        <w:rPr>
+          <w:shd w:val="clear" w:color="auto" w:fill="FFFFFF"/>
+        </w:rPr>
+        <w:t xml:space="preserve"> UFL-SMA </w:t>
+      </w:r>
+      <w:proofErr w:type="spellStart"/>
+      <w:r>
+        <w:rPr>
+          <w:shd w:val="clear" w:color="auto" w:fill="FFFFFF"/>
+        </w:rPr>
         <w:t>plug</w:t>
       </w:r>
       <w:proofErr w:type="spellEnd"/>
@@ -2569,7 +2593,7 @@
     </w:p>
     <w:p>
       <w:pPr>
-        <w:pStyle w:val="ListParagraph"/>
+        <w:pStyle w:val="Prrafodelista"/>
         <w:numPr>
           <w:ilvl w:val="1"/>
           <w:numId w:val="9"/>
@@ -2587,7 +2611,7 @@
     </w:p>
     <w:p>
       <w:pPr>
-        <w:pStyle w:val="ListParagraph"/>
+        <w:pStyle w:val="Prrafodelista"/>
         <w:numPr>
           <w:ilvl w:val="2"/>
           <w:numId w:val="9"/>
@@ -2605,12 +2629,12 @@
     </w:p>
     <w:p>
       <w:pPr>
-        <w:pStyle w:val="ListParagraph"/>
-      </w:pPr>
-    </w:p>
-    <w:p>
-      <w:pPr>
-        <w:pStyle w:val="ListParagraph"/>
+        <w:pStyle w:val="Prrafodelista"/>
+      </w:pPr>
+    </w:p>
+    <w:p>
+      <w:pPr>
+        <w:pStyle w:val="Prrafodelista"/>
         <w:numPr>
           <w:ilvl w:val="0"/>
           <w:numId w:val="9"/>
@@ -2650,7 +2674,7 @@
     </w:p>
     <w:p>
       <w:pPr>
-        <w:pStyle w:val="ListParagraph"/>
+        <w:pStyle w:val="Prrafodelista"/>
         <w:numPr>
           <w:ilvl w:val="1"/>
           <w:numId w:val="9"/>
@@ -2707,7 +2731,7 @@
     </w:p>
     <w:p>
       <w:pPr>
-        <w:pStyle w:val="ListParagraph"/>
+        <w:pStyle w:val="Prrafodelista"/>
         <w:numPr>
           <w:ilvl w:val="0"/>
           <w:numId w:val="10"/>
@@ -2740,7 +2764,7 @@
     </w:p>
     <w:p>
       <w:pPr>
-        <w:pStyle w:val="ListParagraph"/>
+        <w:pStyle w:val="Prrafodelista"/>
         <w:numPr>
           <w:ilvl w:val="1"/>
           <w:numId w:val="10"/>
@@ -2769,7 +2793,7 @@
     </w:p>
     <w:p>
       <w:pPr>
-        <w:pStyle w:val="Heading1"/>
+        <w:pStyle w:val="Ttulo1"/>
       </w:pPr>
       <w:bookmarkStart w:id="2" w:name="_Toc347832054"/>
       <w:r>
@@ -2783,7 +2807,7 @@
     </w:p>
     <w:p>
       <w:pPr>
-        <w:pStyle w:val="Heading1"/>
+        <w:pStyle w:val="Ttulo1"/>
       </w:pPr>
     </w:p>
     <w:p>
@@ -2817,7 +2841,7 @@
     </w:p>
     <w:p>
       <w:pPr>
-        <w:pStyle w:val="Heading1"/>
+        <w:pStyle w:val="Ttulo1"/>
       </w:pPr>
       <w:bookmarkStart w:id="3" w:name="_Toc347832055"/>
       <w:r>
@@ -2860,10 +2884,10 @@
       <w:r>
         <w:rPr>
           <w:noProof/>
-          <w:lang w:val="ru-RU" w:eastAsia="ru-RU"/>
+          <w:lang w:val="es-ES" w:eastAsia="es-ES"/>
         </w:rPr>
         <w:drawing>
-          <wp:inline distT="0" distB="0" distL="0" distR="0" wp14:anchorId="467687D4" wp14:editId="4C45A043">
+          <wp:inline distT="0" distB="0" distL="0" distR="0">
             <wp:extent cx="5884678" cy="6838950"/>
             <wp:effectExtent l="0" t="0" r="1905" b="0"/>
             <wp:docPr id="1" name="Picture 1" descr="C:\Users\Fernando\Documents\TFG\Nodo Movil\Documentación\Imagenes\Nodo movil Alix.png"/>
@@ -2880,10 +2904,10 @@
                     </pic:cNvPicPr>
                   </pic:nvPicPr>
                   <pic:blipFill>
-                    <a:blip r:embed="rId10">
+                    <a:blip r:embed="rId9" cstate="print">
                       <a:extLst>
                         <a:ext uri="{28A0092B-C50C-407E-A947-70E740481C1C}">
-                          <a14:useLocalDpi xmlns:a14="http://schemas.microsoft.com/office/drawing/2010/main" val="0"/>
+                          <a14:useLocalDpi xmlns:a14="http://schemas.microsoft.com/office/drawing/2010/main" xmlns:wps="http://schemas.microsoft.com/office/word/2010/wordprocessingShape" xmlns:wpi="http://schemas.microsoft.com/office/word/2010/wordprocessingInk" xmlns:wpg="http://schemas.microsoft.com/office/word/2010/wordprocessingGroup" xmlns:w14="http://schemas.microsoft.com/office/word/2010/wordml" xmlns:w="http://schemas.openxmlformats.org/wordprocessingml/2006/main" xmlns:w10="urn:schemas-microsoft-com:office:word" xmlns:wp14="http://schemas.microsoft.com/office/word/2010/wordprocessingDrawing" xmlns:v="urn:schemas-microsoft-com:vml" xmlns:o="urn:schemas-microsoft-com:office:office" xmlns:mc="http://schemas.openxmlformats.org/markup-compatibility/2006" xmlns:wpc="http://schemas.microsoft.com/office/word/2010/wordprocessingCanvas" xmlns="" val="0"/>
                         </a:ext>
                       </a:extLst>
                     </a:blip>
@@ -2917,7 +2941,7 @@
     </w:p>
     <w:p>
       <w:pPr>
-        <w:pStyle w:val="Heading1"/>
+        <w:pStyle w:val="Ttulo1"/>
       </w:pPr>
       <w:bookmarkStart w:id="4" w:name="_Toc347832056"/>
       <w:r>
@@ -2949,7 +2973,7 @@
     <w:p/>
     <w:p>
       <w:pPr>
-        <w:pStyle w:val="ListParagraph"/>
+        <w:pStyle w:val="Prrafodelista"/>
         <w:numPr>
           <w:ilvl w:val="0"/>
           <w:numId w:val="11"/>
@@ -2961,7 +2985,7 @@
     </w:p>
     <w:p>
       <w:pPr>
-        <w:pStyle w:val="ListParagraph"/>
+        <w:pStyle w:val="Prrafodelista"/>
         <w:numPr>
           <w:ilvl w:val="1"/>
           <w:numId w:val="11"/>
@@ -3016,7 +3040,7 @@
     </w:p>
     <w:p>
       <w:pPr>
-        <w:pStyle w:val="ListParagraph"/>
+        <w:pStyle w:val="Prrafodelista"/>
         <w:numPr>
           <w:ilvl w:val="1"/>
           <w:numId w:val="11"/>
@@ -3042,7 +3066,7 @@
           <w:sz w:val="20"/>
           <w:szCs w:val="20"/>
         </w:rPr>
-        <w:t xml:space="preserve"> -c -q -O - "http://qmp.cat/</w:t>
+        <w:t xml:space="preserve"> -c -q -O - "http://qmp.cat/gitrevision_download?project_id=7&amp;rev=anonymous" | </w:t>
       </w:r>
       <w:proofErr w:type="spellStart"/>
       <w:r>
@@ -3051,7 +3075,7 @@
           <w:sz w:val="20"/>
           <w:szCs w:val="20"/>
         </w:rPr>
-        <w:t>gitrevision_download?project_id</w:t>
+        <w:t>tar</w:t>
       </w:r>
       <w:proofErr w:type="spellEnd"/>
       <w:r>
@@ -3060,7 +3084,7 @@
           <w:sz w:val="20"/>
           <w:szCs w:val="20"/>
         </w:rPr>
-        <w:t>=7&amp;rev=</w:t>
+        <w:t xml:space="preserve"> </w:t>
       </w:r>
       <w:proofErr w:type="spellStart"/>
       <w:r>
@@ -3069,7 +3093,7 @@
           <w:sz w:val="20"/>
           <w:szCs w:val="20"/>
         </w:rPr>
-        <w:t>anonymous</w:t>
+        <w:t>zxvf</w:t>
       </w:r>
       <w:proofErr w:type="spellEnd"/>
       <w:r>
@@ -3078,54 +3102,18 @@
           <w:sz w:val="20"/>
           <w:szCs w:val="20"/>
         </w:rPr>
-        <w:t xml:space="preserve">" | </w:t>
-      </w:r>
-      <w:proofErr w:type="spellStart"/>
-      <w:r>
-        <w:rPr>
-          <w:color w:val="484848"/>
-          <w:sz w:val="20"/>
-          <w:szCs w:val="20"/>
-        </w:rPr>
-        <w:t>tar</w:t>
-      </w:r>
-      <w:proofErr w:type="spellEnd"/>
-      <w:r>
-        <w:rPr>
-          <w:color w:val="484848"/>
-          <w:sz w:val="20"/>
-          <w:szCs w:val="20"/>
-        </w:rPr>
-        <w:t xml:space="preserve"> </w:t>
-      </w:r>
-      <w:proofErr w:type="spellStart"/>
-      <w:r>
-        <w:rPr>
-          <w:color w:val="484848"/>
-          <w:sz w:val="20"/>
-          <w:szCs w:val="20"/>
-        </w:rPr>
-        <w:t>zxvf</w:t>
-      </w:r>
-      <w:proofErr w:type="spellEnd"/>
-      <w:r>
-        <w:rPr>
-          <w:color w:val="484848"/>
-          <w:sz w:val="20"/>
-          <w:szCs w:val="20"/>
-        </w:rPr>
         <w:t xml:space="preserve"> -</w:t>
       </w:r>
     </w:p>
     <w:p>
       <w:pPr>
-        <w:pStyle w:val="ListParagraph"/>
+        <w:pStyle w:val="Prrafodelista"/>
         <w:ind w:left="1440"/>
       </w:pPr>
     </w:p>
     <w:p>
       <w:pPr>
-        <w:pStyle w:val="ListParagraph"/>
+        <w:pStyle w:val="Prrafodelista"/>
         <w:numPr>
           <w:ilvl w:val="0"/>
           <w:numId w:val="11"/>
@@ -3137,36 +3125,44 @@
     </w:p>
     <w:p>
       <w:pPr>
-        <w:pStyle w:val="ListParagraph"/>
+        <w:pStyle w:val="Prrafodelista"/>
         <w:numPr>
           <w:ilvl w:val="1"/>
           <w:numId w:val="11"/>
         </w:numPr>
       </w:pPr>
+      <w:proofErr w:type="spellStart"/>
       <w:r>
         <w:rPr>
           <w:color w:val="484848"/>
         </w:rPr>
-        <w:t xml:space="preserve">cd </w:t>
-      </w:r>
-      <w:proofErr w:type="spellStart"/>
+        <w:t>cd</w:t>
+      </w:r>
+      <w:proofErr w:type="spellEnd"/>
       <w:r>
         <w:rPr>
           <w:color w:val="484848"/>
         </w:rPr>
+        <w:t xml:space="preserve"> </w:t>
+      </w:r>
+      <w:proofErr w:type="spellStart"/>
+      <w:r>
+        <w:rPr>
+          <w:color w:val="484848"/>
+        </w:rPr>
         <w:t>qmpfw</w:t>
       </w:r>
       <w:proofErr w:type="spellEnd"/>
     </w:p>
     <w:p>
       <w:pPr>
-        <w:pStyle w:val="ListParagraph"/>
+        <w:pStyle w:val="Prrafodelista"/>
         <w:ind w:left="1440"/>
       </w:pPr>
     </w:p>
     <w:p>
       <w:pPr>
-        <w:pStyle w:val="ListParagraph"/>
+        <w:pStyle w:val="Prrafodelista"/>
         <w:numPr>
           <w:ilvl w:val="0"/>
           <w:numId w:val="11"/>
@@ -3194,7 +3190,7 @@
     </w:p>
     <w:p>
       <w:pPr>
-        <w:pStyle w:val="ListParagraph"/>
+        <w:pStyle w:val="Prrafodelista"/>
         <w:numPr>
           <w:ilvl w:val="1"/>
           <w:numId w:val="11"/>
@@ -3236,7 +3232,7 @@
     </w:p>
     <w:p>
       <w:pPr>
-        <w:pStyle w:val="ListParagraph"/>
+        <w:pStyle w:val="Prrafodelista"/>
         <w:numPr>
           <w:ilvl w:val="0"/>
           <w:numId w:val="11"/>
@@ -3248,7 +3244,7 @@
     </w:p>
     <w:p>
       <w:pPr>
-        <w:pStyle w:val="ListParagraph"/>
+        <w:pStyle w:val="Prrafodelista"/>
         <w:numPr>
           <w:ilvl w:val="1"/>
           <w:numId w:val="11"/>
@@ -3293,7 +3289,7 @@
     </w:p>
     <w:p>
       <w:pPr>
-        <w:pStyle w:val="ListParagraph"/>
+        <w:pStyle w:val="Prrafodelista"/>
         <w:numPr>
           <w:ilvl w:val="1"/>
           <w:numId w:val="11"/>
@@ -3333,7 +3329,7 @@
     </w:p>
     <w:p>
       <w:pPr>
-        <w:pStyle w:val="ListParagraph"/>
+        <w:pStyle w:val="Prrafodelista"/>
         <w:numPr>
           <w:ilvl w:val="1"/>
           <w:numId w:val="11"/>
@@ -3405,13 +3401,13 @@
     </w:p>
     <w:p>
       <w:pPr>
-        <w:pStyle w:val="ListParagraph"/>
+        <w:pStyle w:val="Prrafodelista"/>
         <w:ind w:left="1440"/>
       </w:pPr>
     </w:p>
     <w:p>
       <w:pPr>
-        <w:pStyle w:val="ListParagraph"/>
+        <w:pStyle w:val="Prrafodelista"/>
         <w:numPr>
           <w:ilvl w:val="0"/>
           <w:numId w:val="11"/>
@@ -3431,19 +3427,19 @@
     </w:p>
     <w:p>
       <w:pPr>
-        <w:pStyle w:val="ListParagraph"/>
+        <w:pStyle w:val="Prrafodelista"/>
         <w:ind w:left="1440"/>
       </w:pPr>
     </w:p>
     <w:p>
       <w:pPr>
-        <w:pStyle w:val="ListParagraph"/>
+        <w:pStyle w:val="Prrafodelista"/>
         <w:ind w:left="1440"/>
       </w:pPr>
     </w:p>
     <w:p>
       <w:pPr>
-        <w:pStyle w:val="Heading2"/>
+        <w:pStyle w:val="Ttulo2"/>
       </w:pPr>
       <w:bookmarkStart w:id="6" w:name="_Toc347832057"/>
       <w:proofErr w:type="spellStart"/>
@@ -3480,7 +3476,7 @@
     <w:p/>
     <w:p>
       <w:pPr>
-        <w:pStyle w:val="ListParagraph"/>
+        <w:pStyle w:val="Prrafodelista"/>
         <w:numPr>
           <w:ilvl w:val="0"/>
           <w:numId w:val="12"/>
@@ -3518,7 +3514,7 @@
     </w:p>
     <w:p>
       <w:pPr>
-        <w:pStyle w:val="ListParagraph"/>
+        <w:pStyle w:val="Prrafodelista"/>
         <w:numPr>
           <w:ilvl w:val="0"/>
           <w:numId w:val="12"/>
@@ -3546,7 +3542,7 @@
     </w:p>
     <w:p>
       <w:pPr>
-        <w:pStyle w:val="ListParagraph"/>
+        <w:pStyle w:val="Prrafodelista"/>
         <w:numPr>
           <w:ilvl w:val="0"/>
           <w:numId w:val="12"/>
@@ -3574,7 +3570,7 @@
     </w:p>
     <w:p>
       <w:pPr>
-        <w:pStyle w:val="ListParagraph"/>
+        <w:pStyle w:val="Prrafodelista"/>
         <w:numPr>
           <w:ilvl w:val="0"/>
           <w:numId w:val="12"/>
@@ -3586,7 +3582,7 @@
     </w:p>
     <w:p>
       <w:pPr>
-        <w:pStyle w:val="ListParagraph"/>
+        <w:pStyle w:val="Prrafodelista"/>
         <w:numPr>
           <w:ilvl w:val="1"/>
           <w:numId w:val="12"/>
@@ -3634,7 +3630,7 @@
     </w:p>
     <w:p>
       <w:pPr>
-        <w:pStyle w:val="ListParagraph"/>
+        <w:pStyle w:val="Prrafodelista"/>
         <w:numPr>
           <w:ilvl w:val="1"/>
           <w:numId w:val="12"/>
@@ -3668,7 +3664,7 @@
     </w:p>
     <w:p>
       <w:pPr>
-        <w:pStyle w:val="ListParagraph"/>
+        <w:pStyle w:val="Prrafodelista"/>
         <w:numPr>
           <w:ilvl w:val="1"/>
           <w:numId w:val="12"/>
@@ -3686,7 +3682,7 @@
     </w:p>
     <w:p>
       <w:pPr>
-        <w:pStyle w:val="ListParagraph"/>
+        <w:pStyle w:val="Prrafodelista"/>
         <w:numPr>
           <w:ilvl w:val="1"/>
           <w:numId w:val="12"/>
@@ -3707,20 +3703,12 @@
         <w:rPr>
           <w:rFonts w:ascii="Courier New" w:hAnsi="Courier New" w:cs="Courier New"/>
         </w:rPr>
-        <w:t xml:space="preserve"> *.</w:t>
-      </w:r>
-      <w:proofErr w:type="spellStart"/>
+        <w:t xml:space="preserve"> *.bin</w:t>
+      </w:r>
       <w:r>
         <w:rPr>
           <w:rFonts w:ascii="Courier New" w:hAnsi="Courier New" w:cs="Courier New"/>
         </w:rPr>
-        <w:t>bin</w:t>
-      </w:r>
-      <w:proofErr w:type="spellEnd"/>
-      <w:r>
-        <w:rPr>
-          <w:rFonts w:ascii="Courier New" w:hAnsi="Courier New" w:cs="Courier New"/>
-        </w:rPr>
         <w:t xml:space="preserve"> </w:t>
       </w:r>
       <w:r>
@@ -3737,7 +3725,7 @@
     </w:p>
     <w:p>
       <w:pPr>
-        <w:pStyle w:val="ListParagraph"/>
+        <w:pStyle w:val="Prrafodelista"/>
         <w:numPr>
           <w:ilvl w:val="1"/>
           <w:numId w:val="12"/>
@@ -3769,7 +3757,7 @@
     </w:p>
     <w:p>
       <w:pPr>
-        <w:pStyle w:val="ListParagraph"/>
+        <w:pStyle w:val="Prrafodelista"/>
         <w:ind w:left="1440"/>
         <w:rPr>
           <w:rFonts w:ascii="Courier New" w:hAnsi="Courier New" w:cs="Courier New"/>
@@ -3778,7 +3766,7 @@
     </w:p>
     <w:p>
       <w:pPr>
-        <w:pStyle w:val="ListParagraph"/>
+        <w:pStyle w:val="Prrafodelista"/>
         <w:numPr>
           <w:ilvl w:val="0"/>
           <w:numId w:val="12"/>
@@ -3791,12 +3779,18 @@
         <w:rPr>
           <w:rFonts w:cs="Arial"/>
         </w:rPr>
-        <w:t>Cambiar la dirección IP de la interfaz Ethernet a una del rango 172.30.x.x/18</w:t>
-      </w:r>
-    </w:p>
-    <w:p>
-      <w:pPr>
-        <w:pStyle w:val="ListParagraph"/>
+        <w:t>Cambiar la dirección IP de la interfaz Ethern</w:t>
+      </w:r>
+      <w:r>
+        <w:rPr>
+          <w:rFonts w:cs="Arial"/>
+        </w:rPr>
+        <w:t>et a una del rango 172.30.x.x/16</w:t>
+      </w:r>
+    </w:p>
+    <w:p>
+      <w:pPr>
+        <w:pStyle w:val="Prrafodelista"/>
         <w:numPr>
           <w:ilvl w:val="0"/>
           <w:numId w:val="12"/>
@@ -3835,7 +3829,7 @@
     </w:p>
     <w:p>
       <w:pPr>
-        <w:pStyle w:val="ListParagraph"/>
+        <w:pStyle w:val="Prrafodelista"/>
         <w:numPr>
           <w:ilvl w:val="0"/>
           <w:numId w:val="12"/>
@@ -3855,7 +3849,7 @@
     </w:p>
     <w:p>
       <w:pPr>
-        <w:pStyle w:val="ListParagraph"/>
+        <w:pStyle w:val="Prrafodelista"/>
         <w:numPr>
           <w:ilvl w:val="0"/>
           <w:numId w:val="12"/>
@@ -3887,7 +3881,7 @@
     </w:p>
     <w:p>
       <w:pPr>
-        <w:pStyle w:val="Heading1"/>
+        <w:pStyle w:val="Ttulo1"/>
       </w:pPr>
       <w:bookmarkStart w:id="7" w:name="_Toc347832058"/>
       <w:r>
@@ -3929,10 +3923,10 @@
       <w:r>
         <w:rPr>
           <w:noProof/>
-          <w:lang w:val="ru-RU" w:eastAsia="ru-RU"/>
+          <w:lang w:val="es-ES" w:eastAsia="es-ES"/>
         </w:rPr>
         <w:drawing>
-          <wp:inline distT="0" distB="0" distL="0" distR="0" wp14:anchorId="262218C9" wp14:editId="051DA6D2">
+          <wp:inline distT="0" distB="0" distL="0" distR="0">
             <wp:extent cx="5934075" cy="4752975"/>
             <wp:effectExtent l="0" t="0" r="9525" b="9525"/>
             <wp:docPr id="2" name="Picture 2" descr="C:\Users\Fernando\Documents\TFG\Nodo Movil\Documentación\Imagenes\Interfaz QMP\qmp_welcome.png"/>
@@ -3949,10 +3943,10 @@
                     </pic:cNvPicPr>
                   </pic:nvPicPr>
                   <pic:blipFill>
-                    <a:blip r:embed="rId11">
+                    <a:blip r:embed="rId10" cstate="print">
                       <a:extLst>
                         <a:ext uri="{28A0092B-C50C-407E-A947-70E740481C1C}">
-                          <a14:useLocalDpi xmlns:a14="http://schemas.microsoft.com/office/drawing/2010/main" val="0"/>
+                          <a14:useLocalDpi xmlns:a14="http://schemas.microsoft.com/office/drawing/2010/main" xmlns:wps="http://schemas.microsoft.com/office/word/2010/wordprocessingShape" xmlns:wpi="http://schemas.microsoft.com/office/word/2010/wordprocessingInk" xmlns:wpg="http://schemas.microsoft.com/office/word/2010/wordprocessingGroup" xmlns:w14="http://schemas.microsoft.com/office/word/2010/wordml" xmlns:w="http://schemas.openxmlformats.org/wordprocessingml/2006/main" xmlns:w10="urn:schemas-microsoft-com:office:word" xmlns:wp14="http://schemas.microsoft.com/office/word/2010/wordprocessingDrawing" xmlns:v="urn:schemas-microsoft-com:vml" xmlns:o="urn:schemas-microsoft-com:office:office" xmlns:mc="http://schemas.openxmlformats.org/markup-compatibility/2006" xmlns:wpc="http://schemas.microsoft.com/office/word/2010/wordprocessingCanvas" xmlns="" val="0"/>
                         </a:ext>
                       </a:extLst>
                     </a:blip>
@@ -4031,7 +4025,7 @@
     <w:p/>
     <w:p>
       <w:pPr>
-        <w:pStyle w:val="Heading2"/>
+        <w:pStyle w:val="Ttulo2"/>
       </w:pPr>
       <w:bookmarkStart w:id="8" w:name="_Toc347832059"/>
       <w:r>
@@ -4058,10 +4052,10 @@
       <w:r>
         <w:rPr>
           <w:noProof/>
-          <w:lang w:val="ru-RU" w:eastAsia="ru-RU"/>
+          <w:lang w:val="es-ES" w:eastAsia="es-ES"/>
         </w:rPr>
         <w:drawing>
-          <wp:inline distT="0" distB="0" distL="0" distR="0" wp14:anchorId="5D958AEC" wp14:editId="4CFF6842">
+          <wp:inline distT="0" distB="0" distL="0" distR="0">
             <wp:extent cx="5934075" cy="4752975"/>
             <wp:effectExtent l="0" t="0" r="9525" b="9525"/>
             <wp:docPr id="5" name="Picture 5" descr="C:\Users\Fernando\Documents\TFG\Nodo Movil\Documentación\Imagenes\Interfaz QMP\qmp_status.png"/>
@@ -4078,10 +4072,10 @@
                     </pic:cNvPicPr>
                   </pic:nvPicPr>
                   <pic:blipFill>
-                    <a:blip r:embed="rId12">
+                    <a:blip r:embed="rId11" cstate="print">
                       <a:extLst>
                         <a:ext uri="{28A0092B-C50C-407E-A947-70E740481C1C}">
-                          <a14:useLocalDpi xmlns:a14="http://schemas.microsoft.com/office/drawing/2010/main" val="0"/>
+                          <a14:useLocalDpi xmlns:a14="http://schemas.microsoft.com/office/drawing/2010/main" xmlns:wps="http://schemas.microsoft.com/office/word/2010/wordprocessingShape" xmlns:wpi="http://schemas.microsoft.com/office/word/2010/wordprocessingInk" xmlns:wpg="http://schemas.microsoft.com/office/word/2010/wordprocessingGroup" xmlns:w14="http://schemas.microsoft.com/office/word/2010/wordml" xmlns:w="http://schemas.openxmlformats.org/wordprocessingml/2006/main" xmlns:w10="urn:schemas-microsoft-com:office:word" xmlns:wp14="http://schemas.microsoft.com/office/word/2010/wordprocessingDrawing" xmlns:v="urn:schemas-microsoft-com:vml" xmlns:o="urn:schemas-microsoft-com:office:office" xmlns:mc="http://schemas.openxmlformats.org/markup-compatibility/2006" xmlns:wpc="http://schemas.microsoft.com/office/word/2010/wordprocessingCanvas" xmlns="" val="0"/>
                         </a:ext>
                       </a:extLst>
                     </a:blip>
@@ -4133,7 +4127,7 @@
     </w:p>
     <w:p>
       <w:pPr>
-        <w:pStyle w:val="Heading2"/>
+        <w:pStyle w:val="Ttulo2"/>
       </w:pPr>
       <w:bookmarkStart w:id="9" w:name="_Toc347832060"/>
       <w:r>
@@ -4165,10 +4159,10 @@
       <w:r>
         <w:rPr>
           <w:noProof/>
-          <w:lang w:val="ru-RU" w:eastAsia="ru-RU"/>
+          <w:lang w:val="es-ES" w:eastAsia="es-ES"/>
         </w:rPr>
         <w:drawing>
-          <wp:inline distT="0" distB="0" distL="0" distR="0" wp14:anchorId="7D4F94B9" wp14:editId="71097ADC">
+          <wp:inline distT="0" distB="0" distL="0" distR="0">
             <wp:extent cx="5934075" cy="4752975"/>
             <wp:effectExtent l="0" t="0" r="9525" b="9525"/>
             <wp:docPr id="6" name="Picture 6" descr="C:\Users\Fernando\Documents\TFG\Nodo Movil\Documentación\Imagenes\Interfaz QMP\qmp_mesh.png"/>
@@ -4185,10 +4179,10 @@
                     </pic:cNvPicPr>
                   </pic:nvPicPr>
                   <pic:blipFill>
-                    <a:blip r:embed="rId13">
+                    <a:blip r:embed="rId12" cstate="print">
                       <a:extLst>
                         <a:ext uri="{28A0092B-C50C-407E-A947-70E740481C1C}">
-                          <a14:useLocalDpi xmlns:a14="http://schemas.microsoft.com/office/drawing/2010/main" val="0"/>
+                          <a14:useLocalDpi xmlns:a14="http://schemas.microsoft.com/office/drawing/2010/main" xmlns:wps="http://schemas.microsoft.com/office/word/2010/wordprocessingShape" xmlns:wpi="http://schemas.microsoft.com/office/word/2010/wordprocessingInk" xmlns:wpg="http://schemas.microsoft.com/office/word/2010/wordprocessingGroup" xmlns:w14="http://schemas.microsoft.com/office/word/2010/wordml" xmlns:w="http://schemas.openxmlformats.org/wordprocessingml/2006/main" xmlns:w10="urn:schemas-microsoft-com:office:word" xmlns:wp14="http://schemas.microsoft.com/office/word/2010/wordprocessingDrawing" xmlns:v="urn:schemas-microsoft-com:vml" xmlns:o="urn:schemas-microsoft-com:office:office" xmlns:mc="http://schemas.openxmlformats.org/markup-compatibility/2006" xmlns:wpc="http://schemas.microsoft.com/office/word/2010/wordprocessingCanvas" xmlns="" val="0"/>
                         </a:ext>
                       </a:extLst>
                     </a:blip>
@@ -4232,7 +4226,7 @@
     </w:p>
     <w:p>
       <w:pPr>
-        <w:pStyle w:val="Heading2"/>
+        <w:pStyle w:val="Ttulo2"/>
       </w:pPr>
       <w:bookmarkStart w:id="10" w:name="_Toc347832061"/>
       <w:r>
@@ -4264,7 +4258,7 @@
       <w:r>
         <w:rPr>
           <w:noProof/>
-          <w:lang w:val="ru-RU" w:eastAsia="ru-RU"/>
+          <w:lang w:val="es-ES" w:eastAsia="es-ES"/>
         </w:rPr>
         <w:drawing>
           <wp:inline distT="0" distB="0" distL="0" distR="0">
@@ -4284,10 +4278,10 @@
                     </pic:cNvPicPr>
                   </pic:nvPicPr>
                   <pic:blipFill>
-                    <a:blip r:embed="rId14">
+                    <a:blip r:embed="rId13" cstate="print">
                       <a:extLst>
                         <a:ext uri="{28A0092B-C50C-407E-A947-70E740481C1C}">
-                          <a14:useLocalDpi xmlns:a14="http://schemas.microsoft.com/office/drawing/2010/main" val="0"/>
+                          <a14:useLocalDpi xmlns:a14="http://schemas.microsoft.com/office/drawing/2010/main" xmlns:wps="http://schemas.microsoft.com/office/word/2010/wordprocessingShape" xmlns:wpi="http://schemas.microsoft.com/office/word/2010/wordprocessingInk" xmlns:wpg="http://schemas.microsoft.com/office/word/2010/wordprocessingGroup" xmlns:w14="http://schemas.microsoft.com/office/word/2010/wordml" xmlns:w="http://schemas.openxmlformats.org/wordprocessingml/2006/main" xmlns:w10="urn:schemas-microsoft-com:office:word" xmlns:wp14="http://schemas.microsoft.com/office/word/2010/wordprocessingDrawing" xmlns:v="urn:schemas-microsoft-com:vml" xmlns:o="urn:schemas-microsoft-com:office:office" xmlns:mc="http://schemas.openxmlformats.org/markup-compatibility/2006" xmlns:wpc="http://schemas.microsoft.com/office/word/2010/wordprocessingCanvas" xmlns="" val="0"/>
                         </a:ext>
                       </a:extLst>
                     </a:blip>
@@ -4334,7 +4328,7 @@
     </w:p>
     <w:p>
       <w:pPr>
-        <w:pStyle w:val="Heading2"/>
+        <w:pStyle w:val="Ttulo2"/>
       </w:pPr>
       <w:bookmarkStart w:id="11" w:name="_Toc347832062"/>
       <w:r>
@@ -4367,7 +4361,7 @@
       <w:r>
         <w:rPr>
           <w:noProof/>
-          <w:lang w:val="ru-RU" w:eastAsia="ru-RU"/>
+          <w:lang w:val="es-ES" w:eastAsia="es-ES"/>
         </w:rPr>
         <w:drawing>
           <wp:inline distT="0" distB="0" distL="0" distR="0">
@@ -4387,10 +4381,10 @@
                     </pic:cNvPicPr>
                   </pic:nvPicPr>
                   <pic:blipFill>
-                    <a:blip r:embed="rId15">
+                    <a:blip r:embed="rId14" cstate="print">
                       <a:extLst>
                         <a:ext uri="{28A0092B-C50C-407E-A947-70E740481C1C}">
-                          <a14:useLocalDpi xmlns:a14="http://schemas.microsoft.com/office/drawing/2010/main" val="0"/>
+                          <a14:useLocalDpi xmlns:a14="http://schemas.microsoft.com/office/drawing/2010/main" xmlns:wps="http://schemas.microsoft.com/office/word/2010/wordprocessingShape" xmlns:wpi="http://schemas.microsoft.com/office/word/2010/wordprocessingInk" xmlns:wpg="http://schemas.microsoft.com/office/word/2010/wordprocessingGroup" xmlns:w14="http://schemas.microsoft.com/office/word/2010/wordml" xmlns:w="http://schemas.openxmlformats.org/wordprocessingml/2006/main" xmlns:w10="urn:schemas-microsoft-com:office:word" xmlns:wp14="http://schemas.microsoft.com/office/word/2010/wordprocessingDrawing" xmlns:v="urn:schemas-microsoft-com:vml" xmlns:o="urn:schemas-microsoft-com:office:office" xmlns:mc="http://schemas.openxmlformats.org/markup-compatibility/2006" xmlns:wpc="http://schemas.microsoft.com/office/word/2010/wordprocessingCanvas" xmlns="" val="0"/>
                         </a:ext>
                       </a:extLst>
                     </a:blip>
@@ -4420,7 +4414,7 @@
       </w:r>
     </w:p>
     <w:sectPr>
-      <w:footerReference w:type="default" r:id="rId16"/>
+      <w:footerReference w:type="default" r:id="rId15"/>
       <w:pgSz w:w="11906" w:h="16838"/>
       <w:pgMar w:top="1134" w:right="850" w:bottom="1134" w:left="1701" w:header="708" w:footer="708" w:gutter="0"/>
       <w:pgNumType w:start="0"/>
@@ -4433,7 +4427,7 @@
 </file>
 
 <file path=word/endnotes.xml><?xml version="1.0" encoding="utf-8"?>
-<w:endnotes xmlns:wpc="http://schemas.microsoft.com/office/word/2010/wordprocessingCanvas" xmlns:mc="http://schemas.openxmlformats.org/markup-compatibility/2006" xmlns:o="urn:schemas-microsoft-com:office:office" xmlns:r="http://schemas.openxmlformats.org/officeDocument/2006/relationships" xmlns:m="http://schemas.openxmlformats.org/officeDocument/2006/math" xmlns:v="urn:schemas-microsoft-com:vml" xmlns:wp14="http://schemas.microsoft.com/office/word/2010/wordprocessingDrawing" xmlns:wp="http://schemas.openxmlformats.org/drawingml/2006/wordprocessingDrawing" xmlns:w10="urn:schemas-microsoft-com:office:word" xmlns:w="http://schemas.openxmlformats.org/wordprocessingml/2006/main" xmlns:w14="http://schemas.microsoft.com/office/word/2010/wordml" xmlns:wpg="http://schemas.microsoft.com/office/word/2010/wordprocessingGroup" xmlns:wpi="http://schemas.microsoft.com/office/word/2010/wordprocessingInk" xmlns:wne="http://schemas.microsoft.com/office/word/2006/wordml" xmlns:wps="http://schemas.microsoft.com/office/word/2010/wordprocessingShape" mc:Ignorable="w14 wp14">
+<w:endnotes xmlns:ve="http://schemas.openxmlformats.org/markup-compatibility/2006" xmlns:o="urn:schemas-microsoft-com:office:office" xmlns:r="http://schemas.openxmlformats.org/officeDocument/2006/relationships" xmlns:m="http://schemas.openxmlformats.org/officeDocument/2006/math" xmlns:v="urn:schemas-microsoft-com:vml" xmlns:wp="http://schemas.openxmlformats.org/drawingml/2006/wordprocessingDrawing" xmlns:w10="urn:schemas-microsoft-com:office:word" xmlns:w="http://schemas.openxmlformats.org/wordprocessingml/2006/main" xmlns:wne="http://schemas.microsoft.com/office/word/2006/wordml">
   <w:endnote w:type="separator" w:id="-1">
     <w:p>
       <w:pPr>
@@ -4458,7 +4452,7 @@
 </file>
 
 <file path=word/footer1.xml><?xml version="1.0" encoding="utf-8"?>
-<w:ftr xmlns:wpc="http://schemas.microsoft.com/office/word/2010/wordprocessingCanvas" xmlns:mc="http://schemas.openxmlformats.org/markup-compatibility/2006" xmlns:o="urn:schemas-microsoft-com:office:office" xmlns:r="http://schemas.openxmlformats.org/officeDocument/2006/relationships" xmlns:m="http://schemas.openxmlformats.org/officeDocument/2006/math" xmlns:v="urn:schemas-microsoft-com:vml" xmlns:wp14="http://schemas.microsoft.com/office/word/2010/wordprocessingDrawing" xmlns:wp="http://schemas.openxmlformats.org/drawingml/2006/wordprocessingDrawing" xmlns:w10="urn:schemas-microsoft-com:office:word" xmlns:w="http://schemas.openxmlformats.org/wordprocessingml/2006/main" xmlns:w14="http://schemas.microsoft.com/office/word/2010/wordml" xmlns:wpg="http://schemas.microsoft.com/office/word/2010/wordprocessingGroup" xmlns:wpi="http://schemas.microsoft.com/office/word/2010/wordprocessingInk" xmlns:wne="http://schemas.microsoft.com/office/word/2006/wordml" xmlns:wps="http://schemas.microsoft.com/office/word/2010/wordprocessingShape" mc:Ignorable="w14 wp14">
+<w:ftr xmlns:ve="http://schemas.openxmlformats.org/markup-compatibility/2006" xmlns:o="urn:schemas-microsoft-com:office:office" xmlns:r="http://schemas.openxmlformats.org/officeDocument/2006/relationships" xmlns:m="http://schemas.openxmlformats.org/officeDocument/2006/math" xmlns:v="urn:schemas-microsoft-com:vml" xmlns:wp="http://schemas.openxmlformats.org/drawingml/2006/wordprocessingDrawing" xmlns:w10="urn:schemas-microsoft-com:office:word" xmlns:w="http://schemas.openxmlformats.org/wordprocessingml/2006/main" xmlns:wne="http://schemas.microsoft.com/office/word/2006/wordml">
   <w:sdt>
     <w:sdtPr>
       <w:id w:val="742001204"/>
@@ -4475,7 +4469,7 @@
     <w:sdtContent>
       <w:p>
         <w:pPr>
-          <w:pStyle w:val="Footer"/>
+          <w:pStyle w:val="Piedepgina"/>
           <w:jc w:val="right"/>
         </w:pPr>
         <w:r>
@@ -4491,7 +4485,7 @@
           <w:rPr>
             <w:noProof/>
           </w:rPr>
-          <w:t>1</w:t>
+          <w:t>8</w:t>
         </w:r>
         <w:r>
           <w:rPr>
@@ -4504,14 +4498,14 @@
   </w:sdt>
   <w:p>
     <w:pPr>
-      <w:pStyle w:val="Footer"/>
+      <w:pStyle w:val="Piedepgina"/>
     </w:pPr>
   </w:p>
 </w:ftr>
 </file>
 
 <file path=word/footnotes.xml><?xml version="1.0" encoding="utf-8"?>
-<w:footnotes xmlns:wpc="http://schemas.microsoft.com/office/word/2010/wordprocessingCanvas" xmlns:mc="http://schemas.openxmlformats.org/markup-compatibility/2006" xmlns:o="urn:schemas-microsoft-com:office:office" xmlns:r="http://schemas.openxmlformats.org/officeDocument/2006/relationships" xmlns:m="http://schemas.openxmlformats.org/officeDocument/2006/math" xmlns:v="urn:schemas-microsoft-com:vml" xmlns:wp14="http://schemas.microsoft.com/office/word/2010/wordprocessingDrawing" xmlns:wp="http://schemas.openxmlformats.org/drawingml/2006/wordprocessingDrawing" xmlns:w10="urn:schemas-microsoft-com:office:word" xmlns:w="http://schemas.openxmlformats.org/wordprocessingml/2006/main" xmlns:w14="http://schemas.microsoft.com/office/word/2010/wordml" xmlns:wpg="http://schemas.microsoft.com/office/word/2010/wordprocessingGroup" xmlns:wpi="http://schemas.microsoft.com/office/word/2010/wordprocessingInk" xmlns:wne="http://schemas.microsoft.com/office/word/2006/wordml" xmlns:wps="http://schemas.microsoft.com/office/word/2010/wordprocessingShape" mc:Ignorable="w14 wp14">
+<w:footnotes xmlns:ve="http://schemas.openxmlformats.org/markup-compatibility/2006" xmlns:o="urn:schemas-microsoft-com:office:office" xmlns:r="http://schemas.openxmlformats.org/officeDocument/2006/relationships" xmlns:m="http://schemas.openxmlformats.org/officeDocument/2006/math" xmlns:v="urn:schemas-microsoft-com:vml" xmlns:wp="http://schemas.openxmlformats.org/drawingml/2006/wordprocessingDrawing" xmlns:w10="urn:schemas-microsoft-com:office:word" xmlns:w="http://schemas.openxmlformats.org/wordprocessingml/2006/main" xmlns:wne="http://schemas.microsoft.com/office/word/2006/wordml">
   <w:footnote w:type="separator" w:id="-1">
     <w:p>
       <w:pPr>
@@ -4536,7 +4530,7 @@
 </file>
 
 <file path=word/numbering.xml><?xml version="1.0" encoding="utf-8"?>
-<w:numbering xmlns:wpc="http://schemas.microsoft.com/office/word/2010/wordprocessingCanvas" xmlns:mc="http://schemas.openxmlformats.org/markup-compatibility/2006" xmlns:o="urn:schemas-microsoft-com:office:office" xmlns:r="http://schemas.openxmlformats.org/officeDocument/2006/relationships" xmlns:m="http://schemas.openxmlformats.org/officeDocument/2006/math" xmlns:v="urn:schemas-microsoft-com:vml" xmlns:wp14="http://schemas.microsoft.com/office/word/2010/wordprocessingDrawing" xmlns:wp="http://schemas.openxmlformats.org/drawingml/2006/wordprocessingDrawing" xmlns:w10="urn:schemas-microsoft-com:office:word" xmlns:w="http://schemas.openxmlformats.org/wordprocessingml/2006/main" xmlns:w14="http://schemas.microsoft.com/office/word/2010/wordml" xmlns:wpg="http://schemas.microsoft.com/office/word/2010/wordprocessingGroup" xmlns:wpi="http://schemas.microsoft.com/office/word/2010/wordprocessingInk" xmlns:wne="http://schemas.microsoft.com/office/word/2006/wordml" xmlns:wps="http://schemas.microsoft.com/office/word/2010/wordprocessingShape" mc:Ignorable="w14 wp14">
+<w:numbering xmlns:ve="http://schemas.openxmlformats.org/markup-compatibility/2006" xmlns:o="urn:schemas-microsoft-com:office:office" xmlns:r="http://schemas.openxmlformats.org/officeDocument/2006/relationships" xmlns:m="http://schemas.openxmlformats.org/officeDocument/2006/math" xmlns:v="urn:schemas-microsoft-com:vml" xmlns:wp="http://schemas.openxmlformats.org/drawingml/2006/wordprocessingDrawing" xmlns:w10="urn:schemas-microsoft-com:office:word" xmlns:w="http://schemas.openxmlformats.org/wordprocessingml/2006/main" xmlns:wne="http://schemas.microsoft.com/office/word/2006/wordml">
   <w:abstractNum w:abstractNumId="0">
     <w:nsid w:val="0EC4254D"/>
     <w:multiLevelType w:val="hybridMultilevel"/>
@@ -5888,7 +5882,7 @@
 </file>
 
 <file path=word/styles.xml><?xml version="1.0" encoding="utf-8"?>
-<w:styles xmlns:mc="http://schemas.openxmlformats.org/markup-compatibility/2006" xmlns:r="http://schemas.openxmlformats.org/officeDocument/2006/relationships" xmlns:w="http://schemas.openxmlformats.org/wordprocessingml/2006/main" xmlns:w14="http://schemas.microsoft.com/office/word/2010/wordml" mc:Ignorable="w14">
+<w:styles xmlns:r="http://schemas.openxmlformats.org/officeDocument/2006/relationships" xmlns:w="http://schemas.openxmlformats.org/wordprocessingml/2006/main">
   <w:docDefaults>
     <w:rPrDefault>
       <w:rPr>
@@ -6056,11 +6050,11 @@
       <w:lang w:val="es-ES_tradnl"/>
     </w:rPr>
   </w:style>
-  <w:style w:type="paragraph" w:styleId="Heading1">
+  <w:style w:type="paragraph" w:styleId="Ttulo1">
     <w:name w:val="heading 1"/>
     <w:basedOn w:val="Normal"/>
     <w:next w:val="Normal"/>
-    <w:link w:val="Heading1Char"/>
+    <w:link w:val="Ttulo1Car"/>
     <w:uiPriority w:val="9"/>
     <w:qFormat/>
     <w:rsid w:val="00DF7E52"/>
@@ -6078,11 +6072,11 @@
       <w:szCs w:val="28"/>
     </w:rPr>
   </w:style>
-  <w:style w:type="paragraph" w:styleId="Heading2">
+  <w:style w:type="paragraph" w:styleId="Ttulo2">
     <w:name w:val="heading 2"/>
     <w:basedOn w:val="Normal"/>
     <w:next w:val="Normal"/>
-    <w:link w:val="Heading2Char"/>
+    <w:link w:val="Ttulo2Car"/>
     <w:uiPriority w:val="9"/>
     <w:unhideWhenUsed/>
     <w:qFormat/>
@@ -6102,11 +6096,11 @@
       <w:szCs w:val="26"/>
     </w:rPr>
   </w:style>
-  <w:style w:type="paragraph" w:styleId="Heading3">
+  <w:style w:type="paragraph" w:styleId="Ttulo3">
     <w:name w:val="heading 3"/>
     <w:basedOn w:val="Normal"/>
     <w:next w:val="Normal"/>
-    <w:link w:val="Heading3Char"/>
+    <w:link w:val="Ttulo3Car"/>
     <w:uiPriority w:val="9"/>
     <w:unhideWhenUsed/>
     <w:qFormat/>
@@ -6125,16 +6119,18 @@
       <w:sz w:val="24"/>
     </w:rPr>
   </w:style>
-  <w:style w:type="character" w:default="1" w:styleId="DefaultParagraphFont">
+  <w:style w:type="character" w:default="1" w:styleId="Fuentedeprrafopredeter">
     <w:name w:val="Default Paragraph Font"/>
     <w:uiPriority w:val="1"/>
+    <w:semiHidden/>
     <w:unhideWhenUsed/>
   </w:style>
-  <w:style w:type="table" w:default="1" w:styleId="TableNormal">
+  <w:style w:type="table" w:default="1" w:styleId="Tablanormal">
     <w:name w:val="Normal Table"/>
     <w:uiPriority w:val="99"/>
     <w:semiHidden/>
     <w:unhideWhenUsed/>
+    <w:qFormat/>
     <w:tblPr>
       <w:tblInd w:w="0" w:type="dxa"/>
       <w:tblCellMar>
@@ -6145,16 +6141,16 @@
       </w:tblCellMar>
     </w:tblPr>
   </w:style>
-  <w:style w:type="numbering" w:default="1" w:styleId="NoList">
+  <w:style w:type="numbering" w:default="1" w:styleId="Sinlista">
     <w:name w:val="No List"/>
     <w:uiPriority w:val="99"/>
     <w:semiHidden/>
     <w:unhideWhenUsed/>
   </w:style>
-  <w:style w:type="character" w:customStyle="1" w:styleId="Heading1Char">
-    <w:name w:val="Heading 1 Char"/>
-    <w:basedOn w:val="DefaultParagraphFont"/>
-    <w:link w:val="Heading1"/>
+  <w:style w:type="character" w:customStyle="1" w:styleId="Ttulo1Car">
+    <w:name w:val="Título 1 Car"/>
+    <w:basedOn w:val="Fuentedeprrafopredeter"/>
+    <w:link w:val="Ttulo1"/>
     <w:uiPriority w:val="9"/>
     <w:rsid w:val="00DF7E52"/>
     <w:rPr>
@@ -6165,10 +6161,10 @@
       <w:szCs w:val="28"/>
     </w:rPr>
   </w:style>
-  <w:style w:type="character" w:customStyle="1" w:styleId="Heading2Char">
-    <w:name w:val="Heading 2 Char"/>
-    <w:basedOn w:val="DefaultParagraphFont"/>
-    <w:link w:val="Heading2"/>
+  <w:style w:type="character" w:customStyle="1" w:styleId="Ttulo2Car">
+    <w:name w:val="Título 2 Car"/>
+    <w:basedOn w:val="Fuentedeprrafopredeter"/>
+    <w:link w:val="Ttulo2"/>
     <w:uiPriority w:val="9"/>
     <w:rsid w:val="00DF7E52"/>
     <w:rPr>
@@ -6180,7 +6176,7 @@
       <w:szCs w:val="26"/>
     </w:rPr>
   </w:style>
-  <w:style w:type="paragraph" w:styleId="ListParagraph">
+  <w:style w:type="paragraph" w:styleId="Prrafodelista">
     <w:name w:val="List Paragraph"/>
     <w:basedOn w:val="Normal"/>
     <w:uiPriority w:val="34"/>
@@ -6193,17 +6189,17 @@
   </w:style>
   <w:style w:type="character" w:customStyle="1" w:styleId="apple-converted-space">
     <w:name w:val="apple-converted-space"/>
-    <w:basedOn w:val="DefaultParagraphFont"/>
+    <w:basedOn w:val="Fuentedeprrafopredeter"/>
     <w:rsid w:val="005123F0"/>
   </w:style>
   <w:style w:type="character" w:customStyle="1" w:styleId="spelle">
     <w:name w:val="spelle"/>
-    <w:basedOn w:val="DefaultParagraphFont"/>
+    <w:basedOn w:val="Fuentedeprrafopredeter"/>
     <w:rsid w:val="00B71436"/>
   </w:style>
-  <w:style w:type="character" w:styleId="Strong">
+  <w:style w:type="character" w:styleId="Textoennegrita">
     <w:name w:val="Strong"/>
-    <w:basedOn w:val="DefaultParagraphFont"/>
+    <w:basedOn w:val="Fuentedeprrafopredeter"/>
     <w:uiPriority w:val="22"/>
     <w:qFormat/>
     <w:rsid w:val="006D51FA"/>
@@ -6212,10 +6208,10 @@
       <w:bCs/>
     </w:rPr>
   </w:style>
-  <w:style w:type="character" w:customStyle="1" w:styleId="Heading3Char">
-    <w:name w:val="Heading 3 Char"/>
-    <w:basedOn w:val="DefaultParagraphFont"/>
-    <w:link w:val="Heading3"/>
+  <w:style w:type="character" w:customStyle="1" w:styleId="Ttulo3Car">
+    <w:name w:val="Título 3 Car"/>
+    <w:basedOn w:val="Fuentedeprrafopredeter"/>
+    <w:link w:val="Ttulo3"/>
     <w:uiPriority w:val="9"/>
     <w:rsid w:val="009B48AC"/>
     <w:rPr>
@@ -6227,9 +6223,9 @@
       <w:lang w:val="es-ES_tradnl"/>
     </w:rPr>
   </w:style>
-  <w:style w:type="character" w:styleId="Hyperlink">
+  <w:style w:type="character" w:styleId="Hipervnculo">
     <w:name w:val="Hyperlink"/>
-    <w:basedOn w:val="DefaultParagraphFont"/>
+    <w:basedOn w:val="Fuentedeprrafopredeter"/>
     <w:uiPriority w:val="99"/>
     <w:unhideWhenUsed/>
     <w:rsid w:val="009B48AC"/>
@@ -6238,10 +6234,10 @@
       <w:u w:val="single"/>
     </w:rPr>
   </w:style>
-  <w:style w:type="paragraph" w:styleId="BalloonText">
+  <w:style w:type="paragraph" w:styleId="Textodeglobo">
     <w:name w:val="Balloon Text"/>
     <w:basedOn w:val="Normal"/>
-    <w:link w:val="BalloonTextChar"/>
+    <w:link w:val="TextodegloboCar"/>
     <w:uiPriority w:val="99"/>
     <w:semiHidden/>
     <w:unhideWhenUsed/>
@@ -6255,10 +6251,10 @@
       <w:szCs w:val="16"/>
     </w:rPr>
   </w:style>
-  <w:style w:type="character" w:customStyle="1" w:styleId="BalloonTextChar">
-    <w:name w:val="Balloon Text Char"/>
-    <w:basedOn w:val="DefaultParagraphFont"/>
-    <w:link w:val="BalloonText"/>
+  <w:style w:type="character" w:customStyle="1" w:styleId="TextodegloboCar">
+    <w:name w:val="Texto de globo Car"/>
+    <w:basedOn w:val="Fuentedeprrafopredeter"/>
+    <w:link w:val="Textodeglobo"/>
     <w:uiPriority w:val="99"/>
     <w:semiHidden/>
     <w:rsid w:val="000F7FB9"/>
@@ -6269,10 +6265,10 @@
       <w:lang w:val="es-ES_tradnl"/>
     </w:rPr>
   </w:style>
-  <w:style w:type="paragraph" w:styleId="Header">
+  <w:style w:type="paragraph" w:styleId="Encabezado">
     <w:name w:val="header"/>
     <w:basedOn w:val="Normal"/>
-    <w:link w:val="HeaderChar"/>
+    <w:link w:val="EncabezadoCar"/>
     <w:uiPriority w:val="99"/>
     <w:unhideWhenUsed/>
     <w:rsid w:val="005156FF"/>
@@ -6284,10 +6280,10 @@
       <w:spacing w:line="240" w:lineRule="auto"/>
     </w:pPr>
   </w:style>
-  <w:style w:type="character" w:customStyle="1" w:styleId="HeaderChar">
-    <w:name w:val="Header Char"/>
-    <w:basedOn w:val="DefaultParagraphFont"/>
-    <w:link w:val="Header"/>
+  <w:style w:type="character" w:customStyle="1" w:styleId="EncabezadoCar">
+    <w:name w:val="Encabezado Car"/>
+    <w:basedOn w:val="Fuentedeprrafopredeter"/>
+    <w:link w:val="Encabezado"/>
     <w:uiPriority w:val="99"/>
     <w:rsid w:val="005156FF"/>
     <w:rPr>
@@ -6295,10 +6291,10 @@
       <w:lang w:val="es-ES_tradnl"/>
     </w:rPr>
   </w:style>
-  <w:style w:type="paragraph" w:styleId="Footer">
+  <w:style w:type="paragraph" w:styleId="Piedepgina">
     <w:name w:val="footer"/>
     <w:basedOn w:val="Normal"/>
-    <w:link w:val="FooterChar"/>
+    <w:link w:val="PiedepginaCar"/>
     <w:uiPriority w:val="99"/>
     <w:unhideWhenUsed/>
     <w:rsid w:val="005156FF"/>
@@ -6310,10 +6306,10 @@
       <w:spacing w:line="240" w:lineRule="auto"/>
     </w:pPr>
   </w:style>
-  <w:style w:type="character" w:customStyle="1" w:styleId="FooterChar">
-    <w:name w:val="Footer Char"/>
-    <w:basedOn w:val="DefaultParagraphFont"/>
-    <w:link w:val="Footer"/>
+  <w:style w:type="character" w:customStyle="1" w:styleId="PiedepginaCar">
+    <w:name w:val="Pie de página Car"/>
+    <w:basedOn w:val="Fuentedeprrafopredeter"/>
+    <w:link w:val="Piedepgina"/>
     <w:uiPriority w:val="99"/>
     <w:rsid w:val="005156FF"/>
     <w:rPr>
@@ -6321,9 +6317,9 @@
       <w:lang w:val="es-ES_tradnl"/>
     </w:rPr>
   </w:style>
-  <w:style w:type="paragraph" w:styleId="TOCHeading">
+  <w:style w:type="paragraph" w:styleId="TtulodeTDC">
     <w:name w:val="TOC Heading"/>
-    <w:basedOn w:val="Heading1"/>
+    <w:basedOn w:val="Ttulo1"/>
     <w:next w:val="Normal"/>
     <w:uiPriority w:val="39"/>
     <w:semiHidden/>
@@ -6341,7 +6337,7 @@
       <w:lang w:val="en-US" w:eastAsia="ja-JP"/>
     </w:rPr>
   </w:style>
-  <w:style w:type="paragraph" w:styleId="TOC1">
+  <w:style w:type="paragraph" w:styleId="TDC1">
     <w:name w:val="toc 1"/>
     <w:basedOn w:val="Normal"/>
     <w:next w:val="Normal"/>
@@ -6353,7 +6349,7 @@
       <w:spacing w:after="100"/>
     </w:pPr>
   </w:style>
-  <w:style w:type="paragraph" w:styleId="TOC2">
+  <w:style w:type="paragraph" w:styleId="TDC2">
     <w:name w:val="toc 2"/>
     <w:basedOn w:val="Normal"/>
     <w:next w:val="Normal"/>
@@ -6366,7 +6362,7 @@
       <w:ind w:left="220"/>
     </w:pPr>
   </w:style>
-  <w:style w:type="paragraph" w:styleId="TOC3">
+  <w:style w:type="paragraph" w:styleId="TDC3">
     <w:name w:val="toc 3"/>
     <w:basedOn w:val="Normal"/>
     <w:next w:val="Normal"/>
@@ -6379,9 +6375,9 @@
       <w:ind w:left="440"/>
     </w:pPr>
   </w:style>
-  <w:style w:type="paragraph" w:styleId="NoSpacing">
+  <w:style w:type="paragraph" w:styleId="Sinespaciado">
     <w:name w:val="No Spacing"/>
-    <w:link w:val="NoSpacingChar"/>
+    <w:link w:val="SinespaciadoCar"/>
     <w:uiPriority w:val="1"/>
     <w:qFormat/>
     <w:rsid w:val="00BE2C2D"/>
@@ -6393,10 +6389,10 @@
       <w:lang w:val="en-US" w:eastAsia="ja-JP"/>
     </w:rPr>
   </w:style>
-  <w:style w:type="character" w:customStyle="1" w:styleId="NoSpacingChar">
-    <w:name w:val="No Spacing Char"/>
-    <w:basedOn w:val="DefaultParagraphFont"/>
-    <w:link w:val="NoSpacing"/>
+  <w:style w:type="character" w:customStyle="1" w:styleId="SinespaciadoCar">
+    <w:name w:val="Sin espaciado Car"/>
+    <w:basedOn w:val="Fuentedeprrafopredeter"/>
+    <w:link w:val="Sinespaciado"/>
     <w:uiPriority w:val="1"/>
     <w:rsid w:val="00BE2C2D"/>
     <w:rPr>
@@ -6928,7 +6924,7 @@
 </file>
 
 <file path=word/glossary/document.xml><?xml version="1.0" encoding="utf-8"?>
-<w:glossaryDocument xmlns:wpc="http://schemas.microsoft.com/office/word/2010/wordprocessingCanvas" xmlns:mc="http://schemas.openxmlformats.org/markup-compatibility/2006" xmlns:o="urn:schemas-microsoft-com:office:office" xmlns:r="http://schemas.openxmlformats.org/officeDocument/2006/relationships" xmlns:m="http://schemas.openxmlformats.org/officeDocument/2006/math" xmlns:v="urn:schemas-microsoft-com:vml" xmlns:wp14="http://schemas.microsoft.com/office/word/2010/wordprocessingDrawing" xmlns:wp="http://schemas.openxmlformats.org/drawingml/2006/wordprocessingDrawing" xmlns:w10="urn:schemas-microsoft-com:office:word" xmlns:w="http://schemas.openxmlformats.org/wordprocessingml/2006/main" xmlns:w14="http://schemas.microsoft.com/office/word/2010/wordml" xmlns:wpg="http://schemas.microsoft.com/office/word/2010/wordprocessingGroup" xmlns:wpi="http://schemas.microsoft.com/office/word/2010/wordprocessingInk" xmlns:wne="http://schemas.microsoft.com/office/word/2006/wordml" xmlns:wps="http://schemas.microsoft.com/office/word/2010/wordprocessingShape" mc:Ignorable="w14 wp14">
+<w:glossaryDocument xmlns:ve="http://schemas.openxmlformats.org/markup-compatibility/2006" xmlns:o="urn:schemas-microsoft-com:office:office" xmlns:r="http://schemas.openxmlformats.org/officeDocument/2006/relationships" xmlns:m="http://schemas.openxmlformats.org/officeDocument/2006/math" xmlns:v="urn:schemas-microsoft-com:vml" xmlns:wp="http://schemas.openxmlformats.org/drawingml/2006/wordprocessingDrawing" xmlns:w10="urn:schemas-microsoft-com:office:word" xmlns:w="http://schemas.openxmlformats.org/wordprocessingml/2006/main" xmlns:wne="http://schemas.microsoft.com/office/word/2006/wordml">
   <w:docParts>
     <w:docPart>
       <w:docPartPr>
@@ -7020,41 +7016,12 @@
         </w:p>
       </w:docPartBody>
     </w:docPart>
-    <w:docPart>
-      <w:docPartPr>
-        <w:name w:val="CBA6EE1367C14CEF92142D6D9B87E819"/>
-        <w:category>
-          <w:name w:val="General"/>
-          <w:gallery w:val="placeholder"/>
-        </w:category>
-        <w:types>
-          <w:type w:val="bbPlcHdr"/>
-        </w:types>
-        <w:behaviors>
-          <w:behavior w:val="content"/>
-        </w:behaviors>
-        <w:guid w:val="{CA3E2CC4-ABC0-4F74-8B55-2AE77109D3AB}"/>
-      </w:docPartPr>
-      <w:docPartBody>
-        <w:p>
-          <w:pPr>
-            <w:pStyle w:val="CBA6EE1367C14CEF92142D6D9B87E819"/>
-          </w:pPr>
-          <w:r>
-            <w:rPr>
-              <w:color w:val="4F81BD" w:themeColor="accent1"/>
-            </w:rPr>
-            <w:t>[Pick the date]</w:t>
-          </w:r>
-        </w:p>
-      </w:docPartBody>
-    </w:docPart>
   </w:docParts>
 </w:glossaryDocument>
 </file>
 
 <file path=word/glossary/fontTable.xml><?xml version="1.0" encoding="utf-8"?>
-<w:fonts xmlns:mc="http://schemas.openxmlformats.org/markup-compatibility/2006" xmlns:r="http://schemas.openxmlformats.org/officeDocument/2006/relationships" xmlns:w="http://schemas.openxmlformats.org/wordprocessingml/2006/main" xmlns:w14="http://schemas.microsoft.com/office/word/2010/wordml" mc:Ignorable="w14">
+<w:fonts xmlns:r="http://schemas.openxmlformats.org/officeDocument/2006/relationships" xmlns:w="http://schemas.openxmlformats.org/wordprocessingml/2006/main">
   <w:font w:name="Symbol">
     <w:panose1 w:val="05050102010706020507"/>
     <w:charset w:val="02"/>
@@ -7098,11 +7065,12 @@
     <w:sig w:usb0="E00002FF" w:usb1="4000ACFF" w:usb2="00000001" w:usb3="00000000" w:csb0="0000019F" w:csb1="00000000"/>
   </w:font>
   <w:font w:name="Tahoma">
-    <w:panose1 w:val="020B0604030504040204"/>
+    <w:panose1 w:val="00000000000000000000"/>
     <w:charset w:val="00"/>
     <w:family w:val="swiss"/>
+    <w:notTrueType/>
     <w:pitch w:val="variable"/>
-    <w:sig w:usb0="E1002EFF" w:usb1="C000605B" w:usb2="00000029" w:usb3="00000000" w:csb0="000101FF" w:csb1="00000000"/>
+    <w:sig w:usb0="00000003" w:usb1="00000000" w:usb2="00000000" w:usb3="00000000" w:csb0="00000001" w:csb1="00000000"/>
   </w:font>
   <w:font w:name="Cambria">
     <w:panose1 w:val="02040503050406030204"/>
@@ -7122,26 +7090,24 @@
 </file>
 
 <file path=word/glossary/settings.xml><?xml version="1.0" encoding="utf-8"?>
-<w:settings xmlns:mc="http://schemas.openxmlformats.org/markup-compatibility/2006" xmlns:o="urn:schemas-microsoft-com:office:office" xmlns:r="http://schemas.openxmlformats.org/officeDocument/2006/relationships" xmlns:m="http://schemas.openxmlformats.org/officeDocument/2006/math" xmlns:v="urn:schemas-microsoft-com:vml" xmlns:w10="urn:schemas-microsoft-com:office:word" xmlns:w="http://schemas.openxmlformats.org/wordprocessingml/2006/main" xmlns:w14="http://schemas.microsoft.com/office/word/2010/wordml" xmlns:sl="http://schemas.openxmlformats.org/schemaLibrary/2006/main" mc:Ignorable="w14">
+<w:settings xmlns:o="urn:schemas-microsoft-com:office:office" xmlns:r="http://schemas.openxmlformats.org/officeDocument/2006/relationships" xmlns:m="http://schemas.openxmlformats.org/officeDocument/2006/math" xmlns:v="urn:schemas-microsoft-com:vml" xmlns:w10="urn:schemas-microsoft-com:office:word" xmlns:w="http://schemas.openxmlformats.org/wordprocessingml/2006/main" xmlns:sl="http://schemas.openxmlformats.org/schemaLibrary/2006/main">
   <w:view w:val="normal"/>
   <w:defaultTabStop w:val="708"/>
+  <w:hyphenationZone w:val="425"/>
   <w:characterSpacingControl w:val="doNotCompress"/>
   <w:compat>
     <w:useFELayout/>
-    <w:compatSetting w:name="compatibilityMode" w:uri="http://schemas.microsoft.com/office/word" w:val="14"/>
-    <w:compatSetting w:name="overrideTableStyleFontSizeAndJustification" w:uri="http://schemas.microsoft.com/office/word" w:val="1"/>
-    <w:compatSetting w:name="enableOpenTypeFeatures" w:uri="http://schemas.microsoft.com/office/word" w:val="1"/>
-    <w:compatSetting w:name="doNotFlipMirrorIndents" w:uri="http://schemas.microsoft.com/office/word" w:val="1"/>
   </w:compat>
   <w:rsids>
     <w:rsidRoot w:val="005512E1"/>
+    <w:rsid w:val="002D58B3"/>
     <w:rsid w:val="005512E1"/>
   </w:rsids>
   <m:mathPr>
     <m:mathFont m:val="Cambria Math"/>
     <m:brkBin m:val="before"/>
     <m:brkBinSub m:val="--"/>
-    <m:smallFrac m:val="0"/>
+    <m:smallFrac m:val="off"/>
     <m:dispDef/>
     <m:lMargin m:val="0"/>
     <m:rMargin m:val="0"/>
@@ -7150,16 +7116,15 @@
     <m:intLim m:val="subSup"/>
     <m:naryLim m:val="undOvr"/>
   </m:mathPr>
-  <w:themeFontLang w:val="ru-RU"/>
+  <w:themeFontLang w:val="es-ES"/>
   <w:clrSchemeMapping w:bg1="light1" w:t1="dark1" w:bg2="light2" w:t2="dark2" w:accent1="accent1" w:accent2="accent2" w:accent3="accent3" w:accent4="accent4" w:accent5="accent5" w:accent6="accent6" w:hyperlink="hyperlink" w:followedHyperlink="followedHyperlink"/>
   <w:decimalSymbol w:val=","/>
   <w:listSeparator w:val=";"/>
-  <w14:docId w14:val="6701B986"/>
 </w:settings>
 </file>
 
 <file path=word/glossary/styles.xml><?xml version="1.0" encoding="utf-8"?>
-<w:styles xmlns:mc="http://schemas.openxmlformats.org/markup-compatibility/2006" xmlns:r="http://schemas.openxmlformats.org/officeDocument/2006/relationships" xmlns:w="http://schemas.openxmlformats.org/wordprocessingml/2006/main" xmlns:w14="http://schemas.microsoft.com/office/word/2010/wordml" mc:Ignorable="w14">
+<w:styles xmlns:r="http://schemas.openxmlformats.org/officeDocument/2006/relationships" xmlns:w="http://schemas.openxmlformats.org/wordprocessingml/2006/main">
   <w:docDefaults>
     <w:rPrDefault>
       <w:rPr>
@@ -7317,18 +7282,20 @@
   <w:style w:type="paragraph" w:default="1" w:styleId="Normal">
     <w:name w:val="Normal"/>
     <w:qFormat/>
+    <w:rsid w:val="002D58B3"/>
   </w:style>
-  <w:style w:type="character" w:default="1" w:styleId="DefaultParagraphFont">
+  <w:style w:type="character" w:default="1" w:styleId="Fuentedeprrafopredeter">
     <w:name w:val="Default Paragraph Font"/>
     <w:uiPriority w:val="1"/>
     <w:semiHidden/>
     <w:unhideWhenUsed/>
   </w:style>
-  <w:style w:type="table" w:default="1" w:styleId="TableNormal">
+  <w:style w:type="table" w:default="1" w:styleId="Tablanormal">
     <w:name w:val="Normal Table"/>
     <w:uiPriority w:val="99"/>
     <w:semiHidden/>
     <w:unhideWhenUsed/>
+    <w:qFormat/>
     <w:tblPr>
       <w:tblInd w:w="0" w:type="dxa"/>
       <w:tblCellMar>
@@ -7339,249 +7306,7 @@
       </w:tblCellMar>
     </w:tblPr>
   </w:style>
-  <w:style w:type="numbering" w:default="1" w:styleId="NoList">
-    <w:name w:val="No List"/>
-    <w:uiPriority w:val="99"/>
-    <w:semiHidden/>
-    <w:unhideWhenUsed/>
-  </w:style>
-  <w:style w:type="paragraph" w:customStyle="1" w:styleId="1BD6234AB7B64089B44217CE90A21E5F">
-    <w:name w:val="1BD6234AB7B64089B44217CE90A21E5F"/>
-    <w:rsid w:val="005512E1"/>
-  </w:style>
-  <w:style w:type="paragraph" w:customStyle="1" w:styleId="D9C5D6ABACBA45F9930B349491F05156">
-    <w:name w:val="D9C5D6ABACBA45F9930B349491F05156"/>
-    <w:rsid w:val="005512E1"/>
-  </w:style>
-  <w:style w:type="paragraph" w:customStyle="1" w:styleId="4B35AE4FC3864684976395EEF5C69AD4">
-    <w:name w:val="4B35AE4FC3864684976395EEF5C69AD4"/>
-    <w:rsid w:val="005512E1"/>
-  </w:style>
-  <w:style w:type="paragraph" w:customStyle="1" w:styleId="EC90C4CAA58146BEAB55A4B40591AD3A">
-    <w:name w:val="EC90C4CAA58146BEAB55A4B40591AD3A"/>
-    <w:rsid w:val="005512E1"/>
-  </w:style>
-  <w:style w:type="paragraph" w:customStyle="1" w:styleId="6329235DE5334AB7936CC5D58172CDBE">
-    <w:name w:val="6329235DE5334AB7936CC5D58172CDBE"/>
-    <w:rsid w:val="005512E1"/>
-  </w:style>
-  <w:style w:type="paragraph" w:customStyle="1" w:styleId="5F12D623555543C2A79C7A5FD8B1B8F9">
-    <w:name w:val="5F12D623555543C2A79C7A5FD8B1B8F9"/>
-    <w:rsid w:val="005512E1"/>
-  </w:style>
-  <w:style w:type="paragraph" w:customStyle="1" w:styleId="C09D8E8AC26E441699298BF55220EBA7">
-    <w:name w:val="C09D8E8AC26E441699298BF55220EBA7"/>
-    <w:rsid w:val="005512E1"/>
-  </w:style>
-  <w:style w:type="paragraph" w:customStyle="1" w:styleId="932227351BB44DE28DAB50B08F0D468E">
-    <w:name w:val="932227351BB44DE28DAB50B08F0D468E"/>
-    <w:rsid w:val="005512E1"/>
-  </w:style>
-  <w:style w:type="paragraph" w:customStyle="1" w:styleId="D612779D87224CBF9306CC7E926A674D">
-    <w:name w:val="D612779D87224CBF9306CC7E926A674D"/>
-    <w:rsid w:val="005512E1"/>
-  </w:style>
-  <w:style w:type="paragraph" w:customStyle="1" w:styleId="71144A3F2C90420EB1348CC48D300EC7">
-    <w:name w:val="71144A3F2C90420EB1348CC48D300EC7"/>
-    <w:rsid w:val="005512E1"/>
-  </w:style>
-  <w:style w:type="paragraph" w:customStyle="1" w:styleId="4CF872B72B9940368114A1760F166F5F">
-    <w:name w:val="4CF872B72B9940368114A1760F166F5F"/>
-    <w:rsid w:val="005512E1"/>
-  </w:style>
-  <w:style w:type="paragraph" w:customStyle="1" w:styleId="26C8F39B3B2344CAAD7D2642A92E5E44">
-    <w:name w:val="26C8F39B3B2344CAAD7D2642A92E5E44"/>
-    <w:rsid w:val="005512E1"/>
-  </w:style>
-  <w:style w:type="paragraph" w:customStyle="1" w:styleId="CBA6EE1367C14CEF92142D6D9B87E819">
-    <w:name w:val="CBA6EE1367C14CEF92142D6D9B87E819"/>
-    <w:rsid w:val="005512E1"/>
-  </w:style>
-</w:styles>
-</file>
-
-<file path=word/glossary/stylesWithEffects.xml><?xml version="1.0" encoding="utf-8"?>
-<w:styles xmlns:wpc="http://schemas.microsoft.com/office/word/2010/wordprocessingCanvas" xmlns:mc="http://schemas.openxmlformats.org/markup-compatibility/2006" xmlns:o="urn:schemas-microsoft-com:office:office" xmlns:r="http://schemas.openxmlformats.org/officeDocument/2006/relationships" xmlns:m="http://schemas.openxmlformats.org/officeDocument/2006/math" xmlns:v="urn:schemas-microsoft-com:vml" xmlns:wp14="http://schemas.microsoft.com/office/word/2010/wordprocessingDrawing" xmlns:wp="http://schemas.openxmlformats.org/drawingml/2006/wordprocessingDrawing" xmlns:w10="urn:schemas-microsoft-com:office:word" xmlns:w="http://schemas.openxmlformats.org/wordprocessingml/2006/main" xmlns:w14="http://schemas.microsoft.com/office/word/2010/wordml" xmlns:wpg="http://schemas.microsoft.com/office/word/2010/wordprocessingGroup" xmlns:wpi="http://schemas.microsoft.com/office/word/2010/wordprocessingInk" xmlns:wne="http://schemas.microsoft.com/office/word/2006/wordml" xmlns:wps="http://schemas.microsoft.com/office/word/2010/wordprocessingShape" mc:Ignorable="w14 wp14">
-  <w:docDefaults>
-    <w:rPrDefault>
-      <w:rPr>
-        <w:rFonts w:asciiTheme="minorHAnsi" w:eastAsiaTheme="minorEastAsia" w:hAnsiTheme="minorHAnsi" w:cstheme="minorBidi"/>
-        <w:sz w:val="22"/>
-        <w:szCs w:val="22"/>
-        <w:lang w:val="ru-RU" w:eastAsia="ru-RU" w:bidi="ar-SA"/>
-      </w:rPr>
-    </w:rPrDefault>
-    <w:pPrDefault>
-      <w:pPr>
-        <w:spacing w:after="200" w:line="276" w:lineRule="auto"/>
-      </w:pPr>
-    </w:pPrDefault>
-  </w:docDefaults>
-  <w:latentStyles w:defLockedState="0" w:defUIPriority="99" w:defSemiHidden="1" w:defUnhideWhenUsed="1" w:defQFormat="0" w:count="267">
-    <w:lsdException w:name="Normal" w:semiHidden="0" w:uiPriority="0" w:unhideWhenUsed="0" w:qFormat="1"/>
-    <w:lsdException w:name="heading 1" w:semiHidden="0" w:uiPriority="9" w:unhideWhenUsed="0" w:qFormat="1"/>
-    <w:lsdException w:name="heading 2" w:uiPriority="9" w:qFormat="1"/>
-    <w:lsdException w:name="heading 3" w:uiPriority="9" w:qFormat="1"/>
-    <w:lsdException w:name="heading 4" w:uiPriority="9" w:qFormat="1"/>
-    <w:lsdException w:name="heading 5" w:uiPriority="9" w:qFormat="1"/>
-    <w:lsdException w:name="heading 6" w:uiPriority="9" w:qFormat="1"/>
-    <w:lsdException w:name="heading 7" w:uiPriority="9" w:qFormat="1"/>
-    <w:lsdException w:name="heading 8" w:uiPriority="9" w:qFormat="1"/>
-    <w:lsdException w:name="heading 9" w:uiPriority="9" w:qFormat="1"/>
-    <w:lsdException w:name="toc 1" w:uiPriority="39"/>
-    <w:lsdException w:name="toc 2" w:uiPriority="39"/>
-    <w:lsdException w:name="toc 3" w:uiPriority="39"/>
-    <w:lsdException w:name="toc 4" w:uiPriority="39"/>
-    <w:lsdException w:name="toc 5" w:uiPriority="39"/>
-    <w:lsdException w:name="toc 6" w:uiPriority="39"/>
-    <w:lsdException w:name="toc 7" w:uiPriority="39"/>
-    <w:lsdException w:name="toc 8" w:uiPriority="39"/>
-    <w:lsdException w:name="toc 9" w:uiPriority="39"/>
-    <w:lsdException w:name="caption" w:uiPriority="35" w:qFormat="1"/>
-    <w:lsdException w:name="Title" w:semiHidden="0" w:uiPriority="10" w:unhideWhenUsed="0" w:qFormat="1"/>
-    <w:lsdException w:name="Default Paragraph Font" w:uiPriority="1"/>
-    <w:lsdException w:name="Subtitle" w:semiHidden="0" w:uiPriority="11" w:unhideWhenUsed="0" w:qFormat="1"/>
-    <w:lsdException w:name="Strong" w:semiHidden="0" w:uiPriority="22" w:unhideWhenUsed="0" w:qFormat="1"/>
-    <w:lsdException w:name="Emphasis" w:semiHidden="0" w:uiPriority="20" w:unhideWhenUsed="0" w:qFormat="1"/>
-    <w:lsdException w:name="Table Grid" w:semiHidden="0" w:uiPriority="59" w:unhideWhenUsed="0"/>
-    <w:lsdException w:name="Placeholder Text" w:unhideWhenUsed="0"/>
-    <w:lsdException w:name="No Spacing" w:semiHidden="0" w:uiPriority="1" w:unhideWhenUsed="0" w:qFormat="1"/>
-    <w:lsdException w:name="Light Shading" w:semiHidden="0" w:uiPriority="60" w:unhideWhenUsed="0"/>
-    <w:lsdException w:name="Light List" w:semiHidden="0" w:uiPriority="61" w:unhideWhenUsed="0"/>
-    <w:lsdException w:name="Light Grid" w:semiHidden="0" w:uiPriority="62" w:unhideWhenUsed="0"/>
-    <w:lsdException w:name="Medium Shading 1" w:semiHidden="0" w:uiPriority="63" w:unhideWhenUsed="0"/>
-    <w:lsdException w:name="Medium Shading 2" w:semiHidden="0" w:uiPriority="64" w:unhideWhenUsed="0"/>
-    <w:lsdException w:name="Medium List 1" w:semiHidden="0" w:uiPriority="65" w:unhideWhenUsed="0"/>
-    <w:lsdException w:name="Medium List 2" w:semiHidden="0" w:uiPriority="66" w:unhideWhenUsed="0"/>
-    <w:lsdException w:name="Medium Grid 1" w:semiHidden="0" w:uiPriority="67" w:unhideWhenUsed="0"/>
-    <w:lsdException w:name="Medium Grid 2" w:semiHidden="0" w:uiPriority="68" w:unhideWhenUsed="0"/>
-    <w:lsdException w:name="Medium Grid 3" w:semiHidden="0" w:uiPriority="69" w:unhideWhenUsed="0"/>
-    <w:lsdException w:name="Dark List" w:semiHidden="0" w:uiPriority="70" w:unhideWhenUsed="0"/>
-    <w:lsdException w:name="Colorful Shading" w:semiHidden="0" w:uiPriority="71" w:unhideWhenUsed="0"/>
-    <w:lsdException w:name="Colorful List" w:semiHidden="0" w:uiPriority="72" w:unhideWhenUsed="0"/>
-    <w:lsdException w:name="Colorful Grid" w:semiHidden="0" w:uiPriority="73" w:unhideWhenUsed="0"/>
-    <w:lsdException w:name="Light Shading Accent 1" w:semiHidden="0" w:uiPriority="60" w:unhideWhenUsed="0"/>
-    <w:lsdException w:name="Light List Accent 1" w:semiHidden="0" w:uiPriority="61" w:unhideWhenUsed="0"/>
-    <w:lsdException w:name="Light Grid Accent 1" w:semiHidden="0" w:uiPriority="62" w:unhideWhenUsed="0"/>
-    <w:lsdException w:name="Medium Shading 1 Accent 1" w:semiHidden="0" w:uiPriority="63" w:unhideWhenUsed="0"/>
-    <w:lsdException w:name="Medium Shading 2 Accent 1" w:semiHidden="0" w:uiPriority="64" w:unhideWhenUsed="0"/>
-    <w:lsdException w:name="Medium List 1 Accent 1" w:semiHidden="0" w:uiPriority="65" w:unhideWhenUsed="0"/>
-    <w:lsdException w:name="Revision" w:unhideWhenUsed="0"/>
-    <w:lsdException w:name="List Paragraph" w:semiHidden="0" w:uiPriority="34" w:unhideWhenUsed="0" w:qFormat="1"/>
-    <w:lsdException w:name="Quote" w:semiHidden="0" w:uiPriority="29" w:unhideWhenUsed="0" w:qFormat="1"/>
-    <w:lsdException w:name="Intense Quote" w:semiHidden="0" w:uiPriority="30" w:unhideWhenUsed="0" w:qFormat="1"/>
-    <w:lsdException w:name="Medium List 2 Accent 1" w:semiHidden="0" w:uiPriority="66" w:unhideWhenUsed="0"/>
-    <w:lsdException w:name="Medium Grid 1 Accent 1" w:semiHidden="0" w:uiPriority="67" w:unhideWhenUsed="0"/>
-    <w:lsdException w:name="Medium Grid 2 Accent 1" w:semiHidden="0" w:uiPriority="68" w:unhideWhenUsed="0"/>
-    <w:lsdException w:name="Medium Grid 3 Accent 1" w:semiHidden="0" w:uiPriority="69" w:unhideWhenUsed="0"/>
-    <w:lsdException w:name="Dark List Accent 1" w:semiHidden="0" w:uiPriority="70" w:unhideWhenUsed="0"/>
-    <w:lsdException w:name="Colorful Shading Accent 1" w:semiHidden="0" w:uiPriority="71" w:unhideWhenUsed="0"/>
-    <w:lsdException w:name="Colorful List Accent 1" w:semiHidden="0" w:uiPriority="72" w:unhideWhenUsed="0"/>
-    <w:lsdException w:name="Colorful Grid Accent 1" w:semiHidden="0" w:uiPriority="73" w:unhideWhenUsed="0"/>
-    <w:lsdException w:name="Light Shading Accent 2" w:semiHidden="0" w:uiPriority="60" w:unhideWhenUsed="0"/>
-    <w:lsdException w:name="Light List Accent 2" w:semiHidden="0" w:uiPriority="61" w:unhideWhenUsed="0"/>
-    <w:lsdException w:name="Light Grid Accent 2" w:semiHidden="0" w:uiPriority="62" w:unhideWhenUsed="0"/>
-    <w:lsdException w:name="Medium Shading 1 Accent 2" w:semiHidden="0" w:uiPriority="63" w:unhideWhenUsed="0"/>
-    <w:lsdException w:name="Medium Shading 2 Accent 2" w:semiHidden="0" w:uiPriority="64" w:unhideWhenUsed="0"/>
-    <w:lsdException w:name="Medium List 1 Accent 2" w:semiHidden="0" w:uiPriority="65" w:unhideWhenUsed="0"/>
-    <w:lsdException w:name="Medium List 2 Accent 2" w:semiHidden="0" w:uiPriority="66" w:unhideWhenUsed="0"/>
-    <w:lsdException w:name="Medium Grid 1 Accent 2" w:semiHidden="0" w:uiPriority="67" w:unhideWhenUsed="0"/>
-    <w:lsdException w:name="Medium Grid 2 Accent 2" w:semiHidden="0" w:uiPriority="68" w:unhideWhenUsed="0"/>
-    <w:lsdException w:name="Medium Grid 3 Accent 2" w:semiHidden="0" w:uiPriority="69" w:unhideWhenUsed="0"/>
-    <w:lsdException w:name="Dark List Accent 2" w:semiHidden="0" w:uiPriority="70" w:unhideWhenUsed="0"/>
-    <w:lsdException w:name="Colorful Shading Accent 2" w:semiHidden="0" w:uiPriority="71" w:unhideWhenUsed="0"/>
-    <w:lsdException w:name="Colorful List Accent 2" w:semiHidden="0" w:uiPriority="72" w:unhideWhenUsed="0"/>
-    <w:lsdException w:name="Colorful Grid Accent 2" w:semiHidden="0" w:uiPriority="73" w:unhideWhenUsed="0"/>
-    <w:lsdException w:name="Light Shading Accent 3" w:semiHidden="0" w:uiPriority="60" w:unhideWhenUsed="0"/>
-    <w:lsdException w:name="Light List Accent 3" w:semiHidden="0" w:uiPriority="61" w:unhideWhenUsed="0"/>
-    <w:lsdException w:name="Light Grid Accent 3" w:semiHidden="0" w:uiPriority="62" w:unhideWhenUsed="0"/>
-    <w:lsdException w:name="Medium Shading 1 Accent 3" w:semiHidden="0" w:uiPriority="63" w:unhideWhenUsed="0"/>
-    <w:lsdException w:name="Medium Shading 2 Accent 3" w:semiHidden="0" w:uiPriority="64" w:unhideWhenUsed="0"/>
-    <w:lsdException w:name="Medium List 1 Accent 3" w:semiHidden="0" w:uiPriority="65" w:unhideWhenUsed="0"/>
-    <w:lsdException w:name="Medium List 2 Accent 3" w:semiHidden="0" w:uiPriority="66" w:unhideWhenUsed="0"/>
-    <w:lsdException w:name="Medium Grid 1 Accent 3" w:semiHidden="0" w:uiPriority="67" w:unhideWhenUsed="0"/>
-    <w:lsdException w:name="Medium Grid 2 Accent 3" w:semiHidden="0" w:uiPriority="68" w:unhideWhenUsed="0"/>
-    <w:lsdException w:name="Medium Grid 3 Accent 3" w:semiHidden="0" w:uiPriority="69" w:unhideWhenUsed="0"/>
-    <w:lsdException w:name="Dark List Accent 3" w:semiHidden="0" w:uiPriority="70" w:unhideWhenUsed="0"/>
-    <w:lsdException w:name="Colorful Shading Accent 3" w:semiHidden="0" w:uiPriority="71" w:unhideWhenUsed="0"/>
-    <w:lsdException w:name="Colorful List Accent 3" w:semiHidden="0" w:uiPriority="72" w:unhideWhenUsed="0"/>
-    <w:lsdException w:name="Colorful Grid Accent 3" w:semiHidden="0" w:uiPriority="73" w:unhideWhenUsed="0"/>
-    <w:lsdException w:name="Light Shading Accent 4" w:semiHidden="0" w:uiPriority="60" w:unhideWhenUsed="0"/>
-    <w:lsdException w:name="Light List Accent 4" w:semiHidden="0" w:uiPriority="61" w:unhideWhenUsed="0"/>
-    <w:lsdException w:name="Light Grid Accent 4" w:semiHidden="0" w:uiPriority="62" w:unhideWhenUsed="0"/>
-    <w:lsdException w:name="Medium Shading 1 Accent 4" w:semiHidden="0" w:uiPriority="63" w:unhideWhenUsed="0"/>
-    <w:lsdException w:name="Medium Shading 2 Accent 4" w:semiHidden="0" w:uiPriority="64" w:unhideWhenUsed="0"/>
-    <w:lsdException w:name="Medium List 1 Accent 4" w:semiHidden="0" w:uiPriority="65" w:unhideWhenUsed="0"/>
-    <w:lsdException w:name="Medium List 2 Accent 4" w:semiHidden="0" w:uiPriority="66" w:unhideWhenUsed="0"/>
-    <w:lsdException w:name="Medium Grid 1 Accent 4" w:semiHidden="0" w:uiPriority="67" w:unhideWhenUsed="0"/>
-    <w:lsdException w:name="Medium Grid 2 Accent 4" w:semiHidden="0" w:uiPriority="68" w:unhideWhenUsed="0"/>
-    <w:lsdException w:name="Medium Grid 3 Accent 4" w:semiHidden="0" w:uiPriority="69" w:unhideWhenUsed="0"/>
-    <w:lsdException w:name="Dark List Accent 4" w:semiHidden="0" w:uiPriority="70" w:unhideWhenUsed="0"/>
-    <w:lsdException w:name="Colorful Shading Accent 4" w:semiHidden="0" w:uiPriority="71" w:unhideWhenUsed="0"/>
-    <w:lsdException w:name="Colorful List Accent 4" w:semiHidden="0" w:uiPriority="72" w:unhideWhenUsed="0"/>
-    <w:lsdException w:name="Colorful Grid Accent 4" w:semiHidden="0" w:uiPriority="73" w:unhideWhenUsed="0"/>
-    <w:lsdException w:name="Light Shading Accent 5" w:semiHidden="0" w:uiPriority="60" w:unhideWhenUsed="0"/>
-    <w:lsdException w:name="Light List Accent 5" w:semiHidden="0" w:uiPriority="61" w:unhideWhenUsed="0"/>
-    <w:lsdException w:name="Light Grid Accent 5" w:semiHidden="0" w:uiPriority="62" w:unhideWhenUsed="0"/>
-    <w:lsdException w:name="Medium Shading 1 Accent 5" w:semiHidden="0" w:uiPriority="63" w:unhideWhenUsed="0"/>
-    <w:lsdException w:name="Medium Shading 2 Accent 5" w:semiHidden="0" w:uiPriority="64" w:unhideWhenUsed="0"/>
-    <w:lsdException w:name="Medium List 1 Accent 5" w:semiHidden="0" w:uiPriority="65" w:unhideWhenUsed="0"/>
-    <w:lsdException w:name="Medium List 2 Accent 5" w:semiHidden="0" w:uiPriority="66" w:unhideWhenUsed="0"/>
-    <w:lsdException w:name="Medium Grid 1 Accent 5" w:semiHidden="0" w:uiPriority="67" w:unhideWhenUsed="0"/>
-    <w:lsdException w:name="Medium Grid 2 Accent 5" w:semiHidden="0" w:uiPriority="68" w:unhideWhenUsed="0"/>
-    <w:lsdException w:name="Medium Grid 3 Accent 5" w:semiHidden="0" w:uiPriority="69" w:unhideWhenUsed="0"/>
-    <w:lsdException w:name="Dark List Accent 5" w:semiHidden="0" w:uiPriority="70" w:unhideWhenUsed="0"/>
-    <w:lsdException w:name="Colorful Shading Accent 5" w:semiHidden="0" w:uiPriority="71" w:unhideWhenUsed="0"/>
-    <w:lsdException w:name="Colorful List Accent 5" w:semiHidden="0" w:uiPriority="72" w:unhideWhenUsed="0"/>
-    <w:lsdException w:name="Colorful Grid Accent 5" w:semiHidden="0" w:uiPriority="73" w:unhideWhenUsed="0"/>
-    <w:lsdException w:name="Light Shading Accent 6" w:semiHidden="0" w:uiPriority="60" w:unhideWhenUsed="0"/>
-    <w:lsdException w:name="Light List Accent 6" w:semiHidden="0" w:uiPriority="61" w:unhideWhenUsed="0"/>
-    <w:lsdException w:name="Light Grid Accent 6" w:semiHidden="0" w:uiPriority="62" w:unhideWhenUsed="0"/>
-    <w:lsdException w:name="Medium Shading 1 Accent 6" w:semiHidden="0" w:uiPriority="63" w:unhideWhenUsed="0"/>
-    <w:lsdException w:name="Medium Shading 2 Accent 6" w:semiHidden="0" w:uiPriority="64" w:unhideWhenUsed="0"/>
-    <w:lsdException w:name="Medium List 1 Accent 6" w:semiHidden="0" w:uiPriority="65" w:unhideWhenUsed="0"/>
-    <w:lsdException w:name="Medium List 2 Accent 6" w:semiHidden="0" w:uiPriority="66" w:unhideWhenUsed="0"/>
-    <w:lsdException w:name="Medium Grid 1 Accent 6" w:semiHidden="0" w:uiPriority="67" w:unhideWhenUsed="0"/>
-    <w:lsdException w:name="Medium Grid 2 Accent 6" w:semiHidden="0" w:uiPriority="68" w:unhideWhenUsed="0"/>
-    <w:lsdException w:name="Medium Grid 3 Accent 6" w:semiHidden="0" w:uiPriority="69" w:unhideWhenUsed="0"/>
-    <w:lsdException w:name="Dark List Accent 6" w:semiHidden="0" w:uiPriority="70" w:unhideWhenUsed="0"/>
-    <w:lsdException w:name="Colorful Shading Accent 6" w:semiHidden="0" w:uiPriority="71" w:unhideWhenUsed="0"/>
-    <w:lsdException w:name="Colorful List Accent 6" w:semiHidden="0" w:uiPriority="72" w:unhideWhenUsed="0"/>
-    <w:lsdException w:name="Colorful Grid Accent 6" w:semiHidden="0" w:uiPriority="73" w:unhideWhenUsed="0"/>
-    <w:lsdException w:name="Subtle Emphasis" w:semiHidden="0" w:uiPriority="19" w:unhideWhenUsed="0" w:qFormat="1"/>
-    <w:lsdException w:name="Intense Emphasis" w:semiHidden="0" w:uiPriority="21" w:unhideWhenUsed="0" w:qFormat="1"/>
-    <w:lsdException w:name="Subtle Reference" w:semiHidden="0" w:uiPriority="31" w:unhideWhenUsed="0" w:qFormat="1"/>
-    <w:lsdException w:name="Intense Reference" w:semiHidden="0" w:uiPriority="32" w:unhideWhenUsed="0" w:qFormat="1"/>
-    <w:lsdException w:name="Book Title" w:semiHidden="0" w:uiPriority="33" w:unhideWhenUsed="0" w:qFormat="1"/>
-    <w:lsdException w:name="Bibliography" w:uiPriority="37"/>
-    <w:lsdException w:name="TOC Heading" w:uiPriority="39" w:qFormat="1"/>
-  </w:latentStyles>
-  <w:style w:type="paragraph" w:default="1" w:styleId="Normal">
-    <w:name w:val="Normal"/>
-    <w:qFormat/>
-  </w:style>
-  <w:style w:type="character" w:default="1" w:styleId="DefaultParagraphFont">
-    <w:name w:val="Default Paragraph Font"/>
-    <w:uiPriority w:val="1"/>
-    <w:semiHidden/>
-    <w:unhideWhenUsed/>
-  </w:style>
-  <w:style w:type="table" w:default="1" w:styleId="TableNormal">
-    <w:name w:val="Normal Table"/>
-    <w:uiPriority w:val="99"/>
-    <w:semiHidden/>
-    <w:unhideWhenUsed/>
-    <w:tblPr>
-      <w:tblInd w:w="0" w:type="dxa"/>
-      <w:tblCellMar>
-        <w:top w:w="0" w:type="dxa"/>
-        <w:left w:w="108" w:type="dxa"/>
-        <w:bottom w:w="0" w:type="dxa"/>
-        <w:right w:w="108" w:type="dxa"/>
-      </w:tblCellMar>
-    </w:tblPr>
-  </w:style>
-  <w:style w:type="numbering" w:default="1" w:styleId="NoList">
+  <w:style w:type="numbering" w:default="1" w:styleId="Sinlista">
     <w:name w:val="No List"/>
     <w:uiPriority w:val="99"/>
     <w:semiHidden/>
@@ -7643,7 +7368,7 @@
 </file>
 
 <file path=word/glossary/webSettings.xml><?xml version="1.0" encoding="utf-8"?>
-<w:webSettings xmlns:mc="http://schemas.openxmlformats.org/markup-compatibility/2006" xmlns:r="http://schemas.openxmlformats.org/officeDocument/2006/relationships" xmlns:w="http://schemas.openxmlformats.org/wordprocessingml/2006/main" xmlns:w14="http://schemas.microsoft.com/office/word/2010/wordml" mc:Ignorable="w14">
+<w:webSettings xmlns:r="http://schemas.openxmlformats.org/officeDocument/2006/relationships" xmlns:w="http://schemas.openxmlformats.org/wordprocessingml/2006/main">
   <w:optimizeForBrowser/>
   <w:allowPNG/>
 </w:webSettings>
@@ -7958,7 +7683,7 @@
 </file>
 
 <file path=customXml/itemProps2.xml><?xml version="1.0" encoding="utf-8"?>
-<ds:datastoreItem xmlns:ds="http://schemas.openxmlformats.org/officeDocument/2006/customXml" ds:itemID="{10FAB298-16AD-40EE-A882-903AC06DDCC4}">
+<ds:datastoreItem xmlns:ds="http://schemas.openxmlformats.org/officeDocument/2006/customXml" ds:itemID="{1F05A9F9-09A0-464C-B803-653A1E5FEFC8}">
   <ds:schemaRefs>
     <ds:schemaRef ds:uri="http://schemas.openxmlformats.org/officeDocument/2006/bibliography"/>
   </ds:schemaRefs>

</xml_diff>

<commit_message>
modified:   "Documentation/Spanish/Documentaci\303\263n.docx" 	modified:   Presentation-demo/MN_QMP_Demo.odp 	modified:   Presentation-demo/MN_QMP_Demo.pdf 	modified:   Presentation-demo/MN_QMP_Demo.pptx
</commit_message>
<xml_diff>
--- a/Documentation/Spanish/Documentación.docx
+++ b/Documentation/Spanish/Documentación.docx
@@ -231,9 +231,6 @@
                   </w:rPr>
                   <w:alias w:val="Date"/>
                   <w:id w:val="13406932"/>
-                  <w:placeholder>
-                    <w:docPart w:val="CBA6EE1367C14CEF92142D6D9B87E819"/>
-                  </w:placeholder>
                   <w:dataBinding w:prefixMappings="xmlns:ns0='http://schemas.microsoft.com/office/2006/coverPageProps'" w:xpath="/ns0:CoverPageProperties[1]/ns0:PublishDate[1]" w:storeItemID="{55AF091B-3C7A-41E3-B477-F2FDAA23CFDA}"/>
                   <w:date w:fullDate="2013-02-05T00:00:00Z">
                     <w:dateFormat w:val="M/d/yyyy"/>
@@ -2907,7 +2904,7 @@
                     <a:blip r:embed="rId9" cstate="print">
                       <a:extLst>
                         <a:ext uri="{28A0092B-C50C-407E-A947-70E740481C1C}">
-                          <a14:useLocalDpi xmlns:a14="http://schemas.microsoft.com/office/drawing/2010/main" xmlns:wps="http://schemas.microsoft.com/office/word/2010/wordprocessingShape" xmlns:wpi="http://schemas.microsoft.com/office/word/2010/wordprocessingInk" xmlns:wpg="http://schemas.microsoft.com/office/word/2010/wordprocessingGroup" xmlns:w14="http://schemas.microsoft.com/office/word/2010/wordml" xmlns:w="http://schemas.openxmlformats.org/wordprocessingml/2006/main" xmlns:w10="urn:schemas-microsoft-com:office:word" xmlns:wp14="http://schemas.microsoft.com/office/word/2010/wordprocessingDrawing" xmlns:v="urn:schemas-microsoft-com:vml" xmlns:o="urn:schemas-microsoft-com:office:office" xmlns:mc="http://schemas.openxmlformats.org/markup-compatibility/2006" xmlns:wpc="http://schemas.microsoft.com/office/word/2010/wordprocessingCanvas" xmlns="" val="0"/>
+                          <a14:useLocalDpi xmlns="" xmlns:wpc="http://schemas.microsoft.com/office/word/2010/wordprocessingCanvas" xmlns:mc="http://schemas.openxmlformats.org/markup-compatibility/2006" xmlns:o="urn:schemas-microsoft-com:office:office" xmlns:v="urn:schemas-microsoft-com:vml" xmlns:wp14="http://schemas.microsoft.com/office/word/2010/wordprocessingDrawing" xmlns:w10="urn:schemas-microsoft-com:office:word" xmlns:w="http://schemas.openxmlformats.org/wordprocessingml/2006/main" xmlns:w14="http://schemas.microsoft.com/office/word/2010/wordml" xmlns:wpg="http://schemas.microsoft.com/office/word/2010/wordprocessingGroup" xmlns:wpi="http://schemas.microsoft.com/office/word/2010/wordprocessingInk" xmlns:wps="http://schemas.microsoft.com/office/word/2010/wordprocessingShape" xmlns:a14="http://schemas.microsoft.com/office/drawing/2010/main" val="0"/>
                         </a:ext>
                       </a:extLst>
                     </a:blip>
@@ -3396,7 +3393,19 @@
         <w:rPr>
           <w:szCs w:val="20"/>
         </w:rPr>
-        <w:t>, donde N es el número de núcleo que quieres usar.</w:t>
+        <w:t>, donde N es el número de núcleo</w:t>
+      </w:r>
+      <w:r>
+        <w:rPr>
+          <w:szCs w:val="20"/>
+        </w:rPr>
+        <w:t>s</w:t>
+      </w:r>
+      <w:r>
+        <w:rPr>
+          <w:szCs w:val="20"/>
+        </w:rPr>
+        <w:t xml:space="preserve"> que quieres usar.</w:t>
       </w:r>
     </w:p>
     <w:p>
@@ -3857,6 +3866,20 @@
       </w:pPr>
       <w:r>
         <w:t xml:space="preserve">Ya podemos utilizar la interfaz gráfica de QMP desde la web.  </w:t>
+      </w:r>
+    </w:p>
+    <w:p/>
+    <w:p>
+      <w:pPr>
+        <w:pStyle w:val="Ttulo2"/>
+      </w:pPr>
+      <w:proofErr w:type="spellStart"/>
+      <w:r>
+        <w:t>Rocket</w:t>
+      </w:r>
+      <w:proofErr w:type="spellEnd"/>
+      <w:r>
+        <w:t xml:space="preserve"> M5</w:t>
       </w:r>
     </w:p>
     <w:p/>
@@ -3946,7 +3969,7 @@
                     <a:blip r:embed="rId10" cstate="print">
                       <a:extLst>
                         <a:ext uri="{28A0092B-C50C-407E-A947-70E740481C1C}">
-                          <a14:useLocalDpi xmlns:a14="http://schemas.microsoft.com/office/drawing/2010/main" xmlns:wps="http://schemas.microsoft.com/office/word/2010/wordprocessingShape" xmlns:wpi="http://schemas.microsoft.com/office/word/2010/wordprocessingInk" xmlns:wpg="http://schemas.microsoft.com/office/word/2010/wordprocessingGroup" xmlns:w14="http://schemas.microsoft.com/office/word/2010/wordml" xmlns:w="http://schemas.openxmlformats.org/wordprocessingml/2006/main" xmlns:w10="urn:schemas-microsoft-com:office:word" xmlns:wp14="http://schemas.microsoft.com/office/word/2010/wordprocessingDrawing" xmlns:v="urn:schemas-microsoft-com:vml" xmlns:o="urn:schemas-microsoft-com:office:office" xmlns:mc="http://schemas.openxmlformats.org/markup-compatibility/2006" xmlns:wpc="http://schemas.microsoft.com/office/word/2010/wordprocessingCanvas" xmlns="" val="0"/>
+                          <a14:useLocalDpi xmlns="" xmlns:wpc="http://schemas.microsoft.com/office/word/2010/wordprocessingCanvas" xmlns:mc="http://schemas.openxmlformats.org/markup-compatibility/2006" xmlns:o="urn:schemas-microsoft-com:office:office" xmlns:v="urn:schemas-microsoft-com:vml" xmlns:wp14="http://schemas.microsoft.com/office/word/2010/wordprocessingDrawing" xmlns:w10="urn:schemas-microsoft-com:office:word" xmlns:w="http://schemas.openxmlformats.org/wordprocessingml/2006/main" xmlns:w14="http://schemas.microsoft.com/office/word/2010/wordml" xmlns:wpg="http://schemas.microsoft.com/office/word/2010/wordprocessingGroup" xmlns:wpi="http://schemas.microsoft.com/office/word/2010/wordprocessingInk" xmlns:wps="http://schemas.microsoft.com/office/word/2010/wordprocessingShape" xmlns:a14="http://schemas.microsoft.com/office/drawing/2010/main" val="0"/>
                         </a:ext>
                       </a:extLst>
                     </a:blip>
@@ -4075,7 +4098,7 @@
                     <a:blip r:embed="rId11" cstate="print">
                       <a:extLst>
                         <a:ext uri="{28A0092B-C50C-407E-A947-70E740481C1C}">
-                          <a14:useLocalDpi xmlns:a14="http://schemas.microsoft.com/office/drawing/2010/main" xmlns:wps="http://schemas.microsoft.com/office/word/2010/wordprocessingShape" xmlns:wpi="http://schemas.microsoft.com/office/word/2010/wordprocessingInk" xmlns:wpg="http://schemas.microsoft.com/office/word/2010/wordprocessingGroup" xmlns:w14="http://schemas.microsoft.com/office/word/2010/wordml" xmlns:w="http://schemas.openxmlformats.org/wordprocessingml/2006/main" xmlns:w10="urn:schemas-microsoft-com:office:word" xmlns:wp14="http://schemas.microsoft.com/office/word/2010/wordprocessingDrawing" xmlns:v="urn:schemas-microsoft-com:vml" xmlns:o="urn:schemas-microsoft-com:office:office" xmlns:mc="http://schemas.openxmlformats.org/markup-compatibility/2006" xmlns:wpc="http://schemas.microsoft.com/office/word/2010/wordprocessingCanvas" xmlns="" val="0"/>
+                          <a14:useLocalDpi xmlns="" xmlns:wpc="http://schemas.microsoft.com/office/word/2010/wordprocessingCanvas" xmlns:mc="http://schemas.openxmlformats.org/markup-compatibility/2006" xmlns:o="urn:schemas-microsoft-com:office:office" xmlns:v="urn:schemas-microsoft-com:vml" xmlns:wp14="http://schemas.microsoft.com/office/word/2010/wordprocessingDrawing" xmlns:w10="urn:schemas-microsoft-com:office:word" xmlns:w="http://schemas.openxmlformats.org/wordprocessingml/2006/main" xmlns:w14="http://schemas.microsoft.com/office/word/2010/wordml" xmlns:wpg="http://schemas.microsoft.com/office/word/2010/wordprocessingGroup" xmlns:wpi="http://schemas.microsoft.com/office/word/2010/wordprocessingInk" xmlns:wps="http://schemas.microsoft.com/office/word/2010/wordprocessingShape" xmlns:a14="http://schemas.microsoft.com/office/drawing/2010/main" val="0"/>
                         </a:ext>
                       </a:extLst>
                     </a:blip>
@@ -4182,7 +4205,7 @@
                     <a:blip r:embed="rId12" cstate="print">
                       <a:extLst>
                         <a:ext uri="{28A0092B-C50C-407E-A947-70E740481C1C}">
-                          <a14:useLocalDpi xmlns:a14="http://schemas.microsoft.com/office/drawing/2010/main" xmlns:wps="http://schemas.microsoft.com/office/word/2010/wordprocessingShape" xmlns:wpi="http://schemas.microsoft.com/office/word/2010/wordprocessingInk" xmlns:wpg="http://schemas.microsoft.com/office/word/2010/wordprocessingGroup" xmlns:w14="http://schemas.microsoft.com/office/word/2010/wordml" xmlns:w="http://schemas.openxmlformats.org/wordprocessingml/2006/main" xmlns:w10="urn:schemas-microsoft-com:office:word" xmlns:wp14="http://schemas.microsoft.com/office/word/2010/wordprocessingDrawing" xmlns:v="urn:schemas-microsoft-com:vml" xmlns:o="urn:schemas-microsoft-com:office:office" xmlns:mc="http://schemas.openxmlformats.org/markup-compatibility/2006" xmlns:wpc="http://schemas.microsoft.com/office/word/2010/wordprocessingCanvas" xmlns="" val="0"/>
+                          <a14:useLocalDpi xmlns="" xmlns:wpc="http://schemas.microsoft.com/office/word/2010/wordprocessingCanvas" xmlns:mc="http://schemas.openxmlformats.org/markup-compatibility/2006" xmlns:o="urn:schemas-microsoft-com:office:office" xmlns:v="urn:schemas-microsoft-com:vml" xmlns:wp14="http://schemas.microsoft.com/office/word/2010/wordprocessingDrawing" xmlns:w10="urn:schemas-microsoft-com:office:word" xmlns:w="http://schemas.openxmlformats.org/wordprocessingml/2006/main" xmlns:w14="http://schemas.microsoft.com/office/word/2010/wordml" xmlns:wpg="http://schemas.microsoft.com/office/word/2010/wordprocessingGroup" xmlns:wpi="http://schemas.microsoft.com/office/word/2010/wordprocessingInk" xmlns:wps="http://schemas.microsoft.com/office/word/2010/wordprocessingShape" xmlns:a14="http://schemas.microsoft.com/office/drawing/2010/main" val="0"/>
                         </a:ext>
                       </a:extLst>
                     </a:blip>
@@ -4281,7 +4304,7 @@
                     <a:blip r:embed="rId13" cstate="print">
                       <a:extLst>
                         <a:ext uri="{28A0092B-C50C-407E-A947-70E740481C1C}">
-                          <a14:useLocalDpi xmlns:a14="http://schemas.microsoft.com/office/drawing/2010/main" xmlns:wps="http://schemas.microsoft.com/office/word/2010/wordprocessingShape" xmlns:wpi="http://schemas.microsoft.com/office/word/2010/wordprocessingInk" xmlns:wpg="http://schemas.microsoft.com/office/word/2010/wordprocessingGroup" xmlns:w14="http://schemas.microsoft.com/office/word/2010/wordml" xmlns:w="http://schemas.openxmlformats.org/wordprocessingml/2006/main" xmlns:w10="urn:schemas-microsoft-com:office:word" xmlns:wp14="http://schemas.microsoft.com/office/word/2010/wordprocessingDrawing" xmlns:v="urn:schemas-microsoft-com:vml" xmlns:o="urn:schemas-microsoft-com:office:office" xmlns:mc="http://schemas.openxmlformats.org/markup-compatibility/2006" xmlns:wpc="http://schemas.microsoft.com/office/word/2010/wordprocessingCanvas" xmlns="" val="0"/>
+                          <a14:useLocalDpi xmlns="" xmlns:wpc="http://schemas.microsoft.com/office/word/2010/wordprocessingCanvas" xmlns:mc="http://schemas.openxmlformats.org/markup-compatibility/2006" xmlns:o="urn:schemas-microsoft-com:office:office" xmlns:v="urn:schemas-microsoft-com:vml" xmlns:wp14="http://schemas.microsoft.com/office/word/2010/wordprocessingDrawing" xmlns:w10="urn:schemas-microsoft-com:office:word" xmlns:w="http://schemas.openxmlformats.org/wordprocessingml/2006/main" xmlns:w14="http://schemas.microsoft.com/office/word/2010/wordml" xmlns:wpg="http://schemas.microsoft.com/office/word/2010/wordprocessingGroup" xmlns:wpi="http://schemas.microsoft.com/office/word/2010/wordprocessingInk" xmlns:wps="http://schemas.microsoft.com/office/word/2010/wordprocessingShape" xmlns:a14="http://schemas.microsoft.com/office/drawing/2010/main" val="0"/>
                         </a:ext>
                       </a:extLst>
                     </a:blip>
@@ -4384,7 +4407,7 @@
                     <a:blip r:embed="rId14" cstate="print">
                       <a:extLst>
                         <a:ext uri="{28A0092B-C50C-407E-A947-70E740481C1C}">
-                          <a14:useLocalDpi xmlns:a14="http://schemas.microsoft.com/office/drawing/2010/main" xmlns:wps="http://schemas.microsoft.com/office/word/2010/wordprocessingShape" xmlns:wpi="http://schemas.microsoft.com/office/word/2010/wordprocessingInk" xmlns:wpg="http://schemas.microsoft.com/office/word/2010/wordprocessingGroup" xmlns:w14="http://schemas.microsoft.com/office/word/2010/wordml" xmlns:w="http://schemas.openxmlformats.org/wordprocessingml/2006/main" xmlns:w10="urn:schemas-microsoft-com:office:word" xmlns:wp14="http://schemas.microsoft.com/office/word/2010/wordprocessingDrawing" xmlns:v="urn:schemas-microsoft-com:vml" xmlns:o="urn:schemas-microsoft-com:office:office" xmlns:mc="http://schemas.openxmlformats.org/markup-compatibility/2006" xmlns:wpc="http://schemas.microsoft.com/office/word/2010/wordprocessingCanvas" xmlns="" val="0"/>
+                          <a14:useLocalDpi xmlns="" xmlns:wpc="http://schemas.microsoft.com/office/word/2010/wordprocessingCanvas" xmlns:mc="http://schemas.openxmlformats.org/markup-compatibility/2006" xmlns:o="urn:schemas-microsoft-com:office:office" xmlns:v="urn:schemas-microsoft-com:vml" xmlns:wp14="http://schemas.microsoft.com/office/word/2010/wordprocessingDrawing" xmlns:w10="urn:schemas-microsoft-com:office:word" xmlns:w="http://schemas.openxmlformats.org/wordprocessingml/2006/main" xmlns:w14="http://schemas.microsoft.com/office/word/2010/wordml" xmlns:wpg="http://schemas.microsoft.com/office/word/2010/wordprocessingGroup" xmlns:wpi="http://schemas.microsoft.com/office/word/2010/wordprocessingInk" xmlns:wps="http://schemas.microsoft.com/office/word/2010/wordprocessingShape" xmlns:a14="http://schemas.microsoft.com/office/drawing/2010/main" val="0"/>
                         </a:ext>
                       </a:extLst>
                     </a:blip>
@@ -6987,35 +7010,6 @@
         </w:p>
       </w:docPartBody>
     </w:docPart>
-    <w:docPart>
-      <w:docPartPr>
-        <w:name w:val="26C8F39B3B2344CAAD7D2642A92E5E44"/>
-        <w:category>
-          <w:name w:val="General"/>
-          <w:gallery w:val="placeholder"/>
-        </w:category>
-        <w:types>
-          <w:type w:val="bbPlcHdr"/>
-        </w:types>
-        <w:behaviors>
-          <w:behavior w:val="content"/>
-        </w:behaviors>
-        <w:guid w:val="{E71EA76C-0F97-4579-A808-FEA35348ED12}"/>
-      </w:docPartPr>
-      <w:docPartBody>
-        <w:p>
-          <w:pPr>
-            <w:pStyle w:val="26C8F39B3B2344CAAD7D2642A92E5E44"/>
-          </w:pPr>
-          <w:r>
-            <w:rPr>
-              <w:color w:val="4F81BD" w:themeColor="accent1"/>
-            </w:rPr>
-            <w:t>[Type the author name]</w:t>
-          </w:r>
-        </w:p>
-      </w:docPartBody>
-    </w:docPart>
   </w:docParts>
 </w:glossaryDocument>
 </file>
@@ -7101,6 +7095,7 @@
   <w:rsids>
     <w:rsidRoot w:val="005512E1"/>
     <w:rsid w:val="002D58B3"/>
+    <w:rsid w:val="003740BA"/>
     <w:rsid w:val="005512E1"/>
   </w:rsids>
   <m:mathPr>
@@ -7683,7 +7678,7 @@
 </file>
 
 <file path=customXml/itemProps2.xml><?xml version="1.0" encoding="utf-8"?>
-<ds:datastoreItem xmlns:ds="http://schemas.openxmlformats.org/officeDocument/2006/customXml" ds:itemID="{1F05A9F9-09A0-464C-B803-653A1E5FEFC8}">
+<ds:datastoreItem xmlns:ds="http://schemas.openxmlformats.org/officeDocument/2006/customXml" ds:itemID="{3DDAC44B-C5C0-43C6-B412-2237947EDC0C}">
   <ds:schemaRefs>
     <ds:schemaRef ds:uri="http://schemas.openxmlformats.org/officeDocument/2006/bibliography"/>
   </ds:schemaRefs>

</xml_diff>